<commit_message>
dodano malo u dokumentaciju :)
</commit_message>
<xml_diff>
--- a/documentation/temp/dokumentacija.docx
+++ b/documentation/temp/dokumentacija.docx
@@ -1,21 +1,426 @@
 
 <file path=word/document.xml><?xml version="1.0" encoding="utf-8"?>
-<w:document xmlns:wpc="http://schemas.microsoft.com/office/word/2010/wordprocessingCanvas" xmlns:mc="http://schemas.openxmlformats.org/markup-compatibility/2006" xmlns:o="urn:schemas-microsoft-com:office:office" xmlns:r="http://schemas.openxmlformats.org/officeDocument/2006/relationships" xmlns:m="http://schemas.openxmlformats.org/officeDocument/2006/math" xmlns:v="urn:schemas-microsoft-com:vml" xmlns:wp14="http://schemas.microsoft.com/office/word/2010/wordprocessingDrawing" xmlns:wp="http://schemas.openxmlformats.org/drawingml/2006/wordprocessingDrawing" xmlns:w10="urn:schemas-microsoft-com:office:word" xmlns:w="http://schemas.openxmlformats.org/wordprocessingml/2006/main" xmlns:w14="http://schemas.microsoft.com/office/word/2010/wordml" xmlns:wpg="http://schemas.microsoft.com/office/word/2010/wordprocessingGroup" xmlns:wpi="http://schemas.microsoft.com/office/word/2010/wordprocessingInk" xmlns:wne="http://schemas.microsoft.com/office/word/2006/wordml" xmlns:wps="http://schemas.microsoft.com/office/word/2010/wordprocessingShape" mc:Ignorable="w14 wp14">
+<w:document xmlns:wpc="http://schemas.microsoft.com/office/word/2010/wordprocessingCanvas" xmlns:mo="http://schemas.microsoft.com/office/mac/office/2008/main" xmlns:mc="http://schemas.openxmlformats.org/markup-compatibility/2006" xmlns:mv="urn:schemas-microsoft-com:mac:vml" xmlns:o="urn:schemas-microsoft-com:office:office" xmlns:r="http://schemas.openxmlformats.org/officeDocument/2006/relationships" xmlns:m="http://schemas.openxmlformats.org/officeDocument/2006/math" xmlns:v="urn:schemas-microsoft-com:vml" xmlns:wp14="http://schemas.microsoft.com/office/word/2010/wordprocessingDrawing" xmlns:wp="http://schemas.openxmlformats.org/drawingml/2006/wordprocessingDrawing" xmlns:w10="urn:schemas-microsoft-com:office:word" xmlns:w="http://schemas.openxmlformats.org/wordprocessingml/2006/main" xmlns:w14="http://schemas.microsoft.com/office/word/2010/wordml" xmlns:wpg="http://schemas.microsoft.com/office/word/2010/wordprocessingGroup" xmlns:wpi="http://schemas.microsoft.com/office/word/2010/wordprocessingInk" xmlns:wne="http://schemas.microsoft.com/office/word/2006/wordml" xmlns:wps="http://schemas.microsoft.com/office/word/2010/wordprocessingShape" mc:Ignorable="w14 wp14">
   <w:body>
     <w:p>
-      <w:r>
+      <w:pPr>
+        <w:jc w:val="both"/>
         <w:rPr>
           <w:b/>
         </w:rPr>
+      </w:pPr>
+      <w:r>
+        <w:rPr>
+          <w:b/>
+        </w:rPr>
+        <w:t>Uvod</w:t>
+      </w:r>
+    </w:p>
+    <w:p>
+      <w:pPr>
+        <w:jc w:val="both"/>
+      </w:pPr>
+      <w:r>
+        <w:t>Porast koli</w:t>
+      </w:r>
+      <w:r>
+        <w:rPr>
+          <w:rFonts w:hint="cs"/>
+        </w:rPr>
+        <w:t>č</w:t>
+      </w:r>
+      <w:r>
+        <w:t>ine tekstualnih informacija u zadnja dva desetlje</w:t>
+      </w:r>
+      <w:r>
+        <w:rPr>
+          <w:rFonts w:hint="cs"/>
+        </w:rPr>
+        <w:t>ć</w:t>
+      </w:r>
+      <w:r>
+        <w:t xml:space="preserve">a potaknuo je razvoj struktura podataka koje </w:t>
+      </w:r>
+      <w:r>
+        <w:rPr>
+          <w:rFonts w:hint="cs"/>
+        </w:rPr>
+        <w:t>ć</w:t>
+      </w:r>
+      <w:r>
+        <w:t>e tu informaciju memorijski efikasno pohraniti, omogu</w:t>
+      </w:r>
+      <w:r>
+        <w:rPr>
+          <w:rFonts w:hint="cs"/>
+        </w:rPr>
+        <w:t>ć</w:t>
+      </w:r>
+      <w:r>
+        <w:t>uju</w:t>
+      </w:r>
+      <w:r>
+        <w:rPr>
+          <w:rFonts w:hint="cs"/>
+        </w:rPr>
+        <w:t>ć</w:t>
+      </w:r>
+      <w:r>
+        <w:t>i pritom vremensku efikasnost pretrage i dohvata. Jedno od podru</w:t>
+      </w:r>
+      <w:r>
+        <w:rPr>
+          <w:rFonts w:hint="cs"/>
+        </w:rPr>
+        <w:t>č</w:t>
+      </w:r>
+      <w:r>
+        <w:t>ja koje ima veliku korist od razvoja ovakvih struktura je bioinformatika. Radi same prirode bioinformati</w:t>
+      </w:r>
+      <w:r>
+        <w:rPr>
+          <w:rFonts w:hint="cs"/>
+        </w:rPr>
+        <w:t>č</w:t>
+      </w:r>
+      <w:r>
+        <w:t>kih problema, odnosno, obrade biolo</w:t>
+      </w:r>
+      <w:r>
+        <w:rPr>
+          <w:rFonts w:hint="cs"/>
+        </w:rPr>
+        <w:t>š</w:t>
+      </w:r>
+      <w:r>
+        <w:t>kih podataka (npr. analiza duga</w:t>
+      </w:r>
+      <w:r>
+        <w:rPr>
+          <w:rFonts w:hint="cs"/>
+        </w:rPr>
+        <w:t>č</w:t>
+      </w:r>
+      <w:r>
+        <w:t>kih sekvenci DNK), vrlo je pogodno nad takvim biolo</w:t>
+      </w:r>
+      <w:r>
+        <w:rPr>
+          <w:rFonts w:hint="cs"/>
+        </w:rPr>
+        <w:t>š</w:t>
+      </w:r>
+      <w:r>
+        <w:t>kim podacima izgraditi spomenute strukture kako bi se njihova analiza ubrzala.</w:t>
+      </w:r>
+    </w:p>
+    <w:p>
+      <w:pPr>
+        <w:jc w:val="both"/>
+      </w:pPr>
+      <w:r>
+        <w:t>Jedan od pristupa rje</w:t>
+      </w:r>
+      <w:r>
+        <w:rPr>
+          <w:rFonts w:hint="cs"/>
+        </w:rPr>
+        <w:t>š</w:t>
+      </w:r>
+      <w:r>
+        <w:t>avanja ovog problema je upotreba indeksa pretra</w:t>
+      </w:r>
+      <w:r>
+        <w:rPr>
+          <w:rFonts w:hint="cs"/>
+        </w:rPr>
+        <w:t>ž</w:t>
+      </w:r>
+      <w:r>
+        <w:t>ivanja po cijelom tekstu (eng. full-text search). Ove strukture omogu</w:t>
+      </w:r>
+      <w:r>
+        <w:rPr>
+          <w:rFonts w:hint="cs"/>
+        </w:rPr>
+        <w:t>ć</w:t>
+      </w:r>
+      <w:r>
+        <w:t>uju brzo i potpuno pretra</w:t>
+      </w:r>
+      <w:r>
+        <w:rPr>
+          <w:rFonts w:hint="cs"/>
+        </w:rPr>
+        <w:t>ž</w:t>
+      </w:r>
+      <w:r>
+        <w:t>ivanje teksta nad kojim su izgra</w:t>
+      </w:r>
+      <w:r>
+        <w:rPr>
+          <w:rFonts w:hint="cs"/>
+        </w:rPr>
+        <w:t>đ</w:t>
+      </w:r>
+      <w:r>
+        <w:t>ene. Nakon izgradnje, pronalazak proizvoljnog tekstualnog uzorka (zajedno s njegovim brojem ponavljanja) vrlo je u</w:t>
+      </w:r>
+      <w:r>
+        <w:rPr>
+          <w:rFonts w:hint="cs"/>
+        </w:rPr>
+        <w:t>č</w:t>
+      </w:r>
+      <w:r>
+        <w:t>inkovit. No, ovaj pristup, koji stavlja naglasak na brz pronalazak tra</w:t>
+      </w:r>
+      <w:r>
+        <w:rPr>
+          <w:rFonts w:hint="cs"/>
+        </w:rPr>
+        <w:t>ž</w:t>
+      </w:r>
+      <w:r>
+        <w:t xml:space="preserve">enih uzoraka, </w:t>
+      </w:r>
+      <w:r>
+        <w:rPr>
+          <w:rFonts w:hint="cs"/>
+        </w:rPr>
+        <w:t>č</w:t>
+      </w:r>
+      <w:r>
+        <w:t>esto ne ispunjava memorijske zahtjeve. Budu</w:t>
+      </w:r>
+      <w:r>
+        <w:rPr>
+          <w:rFonts w:hint="cs"/>
+        </w:rPr>
+        <w:t>ć</w:t>
+      </w:r>
+      <w:r>
+        <w:t>i da korisnost pretrage raste s koli</w:t>
+      </w:r>
+      <w:r>
+        <w:rPr>
+          <w:rFonts w:hint="cs"/>
+        </w:rPr>
+        <w:t>č</w:t>
+      </w:r>
+      <w:r>
+        <w:t>inom teksta, memorijska efikasnost vrlo je bitan faktor pri odabiru na</w:t>
+      </w:r>
+      <w:r>
+        <w:rPr>
+          <w:rFonts w:hint="cs"/>
+        </w:rPr>
+        <w:t>č</w:t>
+      </w:r>
+      <w:r>
+        <w:t>ina obrade i pohrane teksta kojega je potrebno analizirati.</w:t>
+      </w:r>
+    </w:p>
+    <w:p>
+      <w:pPr>
+        <w:jc w:val="both"/>
+      </w:pPr>
+      <w:r>
+        <w:t>Novije izvedbe indeksa dobiveni tekst prvo sažmu, te tek nakon toga, nad sažetim tekstom grade indekse. Jedan od takvih indeksa je FM-index čija je implementacija i zadatak ovoga projekta.</w:t>
+      </w:r>
+    </w:p>
+    <w:p>
+      <w:pPr>
+        <w:jc w:val="both"/>
+        <w:rPr>
+          <w:b/>
+        </w:rPr>
+      </w:pPr>
+      <w:r>
+        <w:rPr>
+          <w:b/>
+        </w:rPr>
+        <w:br w:type="page"/>
+      </w:r>
+    </w:p>
+    <w:p>
+      <w:pPr>
+        <w:jc w:val="both"/>
+        <w:rPr>
+          <w:b/>
+        </w:rPr>
+      </w:pPr>
+      <w:r>
+        <w:rPr>
+          <w:b/>
+        </w:rPr>
+        <w:lastRenderedPageBreak/>
         <w:t>Pomoćni algoritmi</w:t>
       </w:r>
+    </w:p>
+    <w:p>
+      <w:pPr>
+        <w:jc w:val="both"/>
+        <w:rPr>
+          <w:u w:val="single"/>
+        </w:rPr>
+      </w:pPr>
+      <w:r>
+        <w:rPr>
+          <w:u w:val="single"/>
+        </w:rPr>
+        <w:t>Wavelet stablo</w:t>
+      </w:r>
+    </w:p>
+    <w:p>
+      <w:pPr>
+        <w:jc w:val="both"/>
+      </w:pPr>
+      <w:r>
+        <w:t>Wavelet stablo</w:t>
+      </w:r>
+      <w:r>
+        <w:t xml:space="preserve"> (eng. wavelet tree)</w:t>
+      </w:r>
+      <w:r>
+        <w:t xml:space="preserve"> je podatkovna struktura koja tekstual</w:t>
+      </w:r>
+      <w:r>
+        <w:t>ni niz organizira u hijerarhiju nizova</w:t>
+      </w:r>
+      <w:r>
+        <w:t xml:space="preserve"> nula i jedinica</w:t>
+      </w:r>
+      <w:r>
+        <w:t xml:space="preserve"> - </w:t>
+      </w:r>
+      <w:r>
+        <w:rPr>
+          <w:i/>
+        </w:rPr>
+        <w:t>bit-vektora</w:t>
+      </w:r>
+      <w:r>
+        <w:t>.</w:t>
+      </w:r>
+      <w:r>
+        <w:t xml:space="preserve"> Ova struktura omogućuje pronalazak </w:t>
+      </w:r>
+      <w:r>
+        <w:t>broja pojavl</w:t>
+      </w:r>
+      <w:r>
+        <w:t xml:space="preserve">jivanja do nekog indeksa u nizu - </w:t>
+      </w:r>
+      <w:r>
+        <w:rPr>
+          <w:i/>
+        </w:rPr>
+        <w:t>ranga</w:t>
+      </w:r>
+      <w:r>
+        <w:t xml:space="preserve"> </w:t>
+      </w:r>
+      <w:r>
+        <w:t>nekog z</w:t>
+      </w:r>
+      <w:r>
+        <w:t xml:space="preserve">naka sa složenošću od O(log n), </w:t>
+      </w:r>
+      <w:r>
+        <w:t>gdje je n veličina</w:t>
+      </w:r>
+      <w:r>
+        <w:t xml:space="preserve"> abecede danog tekstualnog niza</w:t>
+      </w:r>
+      <w:r>
+        <w:t>.</w:t>
+      </w:r>
+      <w:r>
+        <w:t xml:space="preserve"> </w:t>
+      </w:r>
+    </w:p>
+    <w:p>
+      <w:pPr>
+        <w:jc w:val="both"/>
+      </w:pPr>
+      <w:r>
+        <w:t>Stablo se izgrađuje rekurzivno, razdijeljujući abecedu u parove podabeceda. Nakon izgradnje stabla, svaki list odgovara jednom znaku abecede, dok ostali</w:t>
+      </w:r>
+      <w:r>
+        <w:t xml:space="preserve"> unutarnji</w:t>
+      </w:r>
+      <w:r>
+        <w:t xml:space="preserve"> čvorovi označavaju da li pojedini znak teksta pripada prvoj ili drugoj podabecedi.</w:t>
+      </w:r>
+    </w:p>
+    <w:p>
+      <w:pPr>
+        <w:jc w:val="both"/>
+      </w:pPr>
+      <w:r>
+        <w:t xml:space="preserve">Ukoliko se </w:t>
+      </w:r>
+      <w:r>
+        <w:rPr>
+          <w:i/>
+        </w:rPr>
+        <w:t>bit-vektori</w:t>
+      </w:r>
+      <w:r>
+        <w:t xml:space="preserve"> koji izgrađuju stablo pohrane u RRR strukturu (koja je opisana u idućem poglavlju), moguće je da se memorijsko zauzeće smanji s obzirom na originalno stablo koje ne koristi RRR strukturu.</w:t>
+      </w:r>
+    </w:p>
+    <w:p>
+      <w:pPr>
+        <w:jc w:val="both"/>
+        <w:rPr>
+          <w:u w:val="single"/>
+        </w:rPr>
+      </w:pPr>
+      <w:r>
+        <w:rPr>
+          <w:u w:val="single"/>
+        </w:rPr>
+        <w:t>Konstruiranje wavelet stabla</w:t>
+      </w:r>
+    </w:p>
+    <w:p>
+      <w:pPr>
+        <w:jc w:val="both"/>
+      </w:pPr>
+      <w:r>
+        <w:t xml:space="preserve">Wavelet stablo pretvara dovedeni niz u balansirano binarno stablo </w:t>
+      </w:r>
+      <w:r>
+        <w:rPr>
+          <w:i/>
+        </w:rPr>
+        <w:t xml:space="preserve">bit-vektora, </w:t>
+      </w:r>
+      <w:r>
+        <w:t xml:space="preserve">gdje se dio znakova, koji pripadaju prvoj polovici dane abecede, kodira kao 0, a drugi dio kao 1. Iako se na prvi pogled čini kako ovo unosi nejednoznačnost u dekodiranju sadržaja stabla, to </w:t>
+      </w:r>
+      <w:r>
+        <w:t xml:space="preserve">ipak </w:t>
+      </w:r>
+      <w:r>
+        <w:t>nije tako. Naime, prelaskom u slijedeću razinu, prva polovica abecede iz prethodne razine ponovno se dijeli na dva dijela te se njeni znakovi ponovo kodiraju kao 0 ili 1.</w:t>
+      </w:r>
+      <w:r>
+        <w:t xml:space="preserve"> Postupak se rekurzivno nastavlja sve dok se abeceda ne sadrži samo dva znaka, koji se tada jednoznačno kodiraju; prvi s 0, a drugi s 1.</w:t>
+      </w:r>
+      <w:bookmarkStart w:id="0" w:name="_GoBack"/>
+      <w:bookmarkEnd w:id="0"/>
+    </w:p>
+    <w:p>
+      <w:pPr>
+        <w:jc w:val="both"/>
+      </w:pPr>
       <w:r>
         <w:br/>
       </w:r>
       <w:r>
-        <w:br/>
-      </w:r>
-      <w:r>
         <w:rPr>
           <w:u w:val="single"/>
         </w:rPr>
@@ -226,10 +631,10 @@
       <w:r>
         <w:rPr>
           <w:noProof/>
-          <w:lang w:eastAsia="hr-HR"/>
+          <w:lang w:val="en-US"/>
         </w:rPr>
         <w:drawing>
-          <wp:inline distT="0" distB="0" distL="0" distR="0" wp14:anchorId="18BC0E95" wp14:editId="01882DA5">
+          <wp:inline distT="0" distB="0" distL="0" distR="0" wp14:anchorId="5BA739BA" wp14:editId="395E7FA5">
             <wp:extent cx="5760720" cy="711835"/>
             <wp:effectExtent l="0" t="0" r="0" b="0"/>
             <wp:docPr id="1" name="Picture 1"/>
@@ -286,113 +691,86 @@
         <w:rPr>
           <w:u w:val="single"/>
         </w:rPr>
+        <w:t>Izračunavanje broja jedinica u nizu</w:t>
+      </w:r>
+    </w:p>
+    <w:p>
+      <w:pPr>
+        <w:jc w:val="both"/>
+      </w:pPr>
+    </w:p>
+    <w:p>
+      <w:pPr>
+        <w:jc w:val="both"/>
+      </w:pPr>
+      <w:r>
+        <w:t>Broj jedinica u nizu se izračunava kao zbroj vrijednosti zadnj</w:t>
+      </w:r>
+      <w:r>
+        <w:t xml:space="preserve">eg </w:t>
+      </w:r>
+      <w:r>
+        <w:t>popunjen</w:t>
+      </w:r>
+      <w:r>
+        <w:t>og</w:t>
+      </w:r>
+      <w:r>
+        <w:t xml:space="preserve"> nadbloka i bloka </w:t>
+      </w:r>
+      <w:r>
+        <w:t xml:space="preserve">do zadane pozicije </w:t>
+      </w:r>
+      <w:r>
+        <w:t xml:space="preserve">te broja jedinica u ostatku niza koji nije obuhvaćen blokom. Zbog načina punjenja blokova i nadblokova, kod računanja ukupnog broja pojavljivanja jedinica u nizu do određene pozicije potrebno je pripaziti na određene situacije. Ako se tražena pozicija nalazi na mjestu u nizu jednakom k*l^2, onda je broj pojavljivanja jedinica u podnizu jednak </w:t>
+      </w:r>
+      <w:r>
+        <w:t xml:space="preserve">samo </w:t>
+      </w:r>
+      <w:r>
+        <w:t xml:space="preserve">vrijednosti nadbloka, a ako se pozicija nalazi na mjestu u nizu k*l, </w:t>
+      </w:r>
+      <w:r>
+        <w:t>to znači da je vrijednost broja jedinica u podnizu dan ili samo nadblokom (ranije naveden slučaj) ili zb</w:t>
+      </w:r>
+      <w:r>
+        <w:t>r</w:t>
+      </w:r>
+      <w:r>
+        <w:t>ojem vrijednosti nadbloka i bloka, te nema dijela niza koji nije obuhvaćen blokom/nadblokom za koji treba dodatno provjeravati vrijednosti znamenki.</w:t>
+      </w:r>
+      <w:r>
+        <w:t xml:space="preserve"> U ostalim slučajevima se vrijednostima zadnjeg popunjenog nadbloka i bloka pridodaje broj jedinica u dijelu niza od zadnjeg popunjenog bloka do pozicije do koje se traži izračun broja pojavljivanja jedinica u podnizu, i to je jedini dio u računanju kada je potrebno slijedno prolaziti kroz elemente niza prebrajajući pojavljivanje jedinica.</w:t>
+      </w:r>
+    </w:p>
+    <w:p>
+      <w:pPr>
+        <w:jc w:val="both"/>
+      </w:pPr>
+      <w:r>
+        <w:t>U nastavku je opisan postupak iz</w:t>
+      </w:r>
+      <w:r>
+        <w:t xml:space="preserve">računavanja broja jedinica za primjer niza prikazanog Slikom1. Neka se želi izračunati broj pojavljivanja jedinica do pozicije 17. elementa niza (uključujući). Zadnji popunjeni nadblok moguće je pronaći formulom </w:t>
+      </w:r>
+      <w:r>
+        <w:t>ind_</w:t>
+      </w:r>
+      <w:r>
+        <w:t>nadblok</w:t>
+      </w:r>
+      <w:r>
+        <w:t xml:space="preserve"> </w:t>
+      </w:r>
+      <w:r>
+        <w:t>=</w:t>
+      </w:r>
+      <w:r>
+        <w:t xml:space="preserve"> floor(pozicija/l^2) = floor(17/9) = 1, a zadnji popunjeni blok formulom ind_blok = floor(pozicija/l) = floor(17/3) = 5. Broj pojavljivanja jedinica u ostatku podniza računa se </w:t>
+      </w:r>
+      <w:r>
         <w:lastRenderedPageBreak/>
-        <w:t>Izračunavanje broja jedinica u nizu</w:t>
-      </w:r>
-    </w:p>
-    <w:p>
-      <w:pPr>
-        <w:jc w:val="both"/>
-      </w:pPr>
-    </w:p>
-    <w:p>
-      <w:pPr>
-        <w:jc w:val="both"/>
-      </w:pPr>
-      <w:r>
-        <w:t>Broj jedinica u nizu se izračunava kao zbroj vrijednosti zadnj</w:t>
-      </w:r>
-      <w:r>
-        <w:t xml:space="preserve">eg </w:t>
-      </w:r>
-      <w:r>
-        <w:t>popunjen</w:t>
-      </w:r>
-      <w:r>
-        <w:t>og</w:t>
-      </w:r>
-      <w:r>
-        <w:t xml:space="preserve"> nadbloka i bloka </w:t>
-      </w:r>
-      <w:r>
-        <w:t xml:space="preserve">do zadane pozicije </w:t>
-      </w:r>
-      <w:r>
-        <w:t xml:space="preserve">te broja jedinica u ostatku niza koji nije obuhvaćen blokom. Zbog načina punjenja blokova i nadblokova, kod računanja ukupnog broja pojavljivanja jedinica u nizu do određene pozicije potrebno je pripaziti na određene situacije. Ako se tražena pozicija nalazi na mjestu u nizu jednakom k*l^2, onda je broj pojavljivanja jedinica u podnizu jednak </w:t>
-      </w:r>
-      <w:r>
-        <w:t xml:space="preserve">samo </w:t>
-      </w:r>
-      <w:r>
-        <w:t xml:space="preserve">vrijednosti nadbloka, a ako se pozicija nalazi na mjestu u nizu k*l, </w:t>
-      </w:r>
-      <w:r>
-        <w:t>to znači da je vrijednost broja jedinica u podnizu dan ili samo nadblokom (ranije naveden slučaj) ili zb</w:t>
-      </w:r>
-      <w:r>
-        <w:t>r</w:t>
-      </w:r>
-      <w:r>
-        <w:t>ojem vrijednosti nadbloka i bloka, te nema dijela niza koji nije obuhvaćen blokom/nadblokom za koji treba dodatno provjeravati vrijednosti znamenki.</w:t>
-      </w:r>
-      <w:r>
-        <w:t xml:space="preserve"> U ostalim slučajevima se vrijednostima </w:t>
-      </w:r>
-      <w:r>
-        <w:t>zadnj</w:t>
-      </w:r>
-      <w:r>
-        <w:t>eg popunjenog</w:t>
-      </w:r>
-      <w:r>
-        <w:t xml:space="preserve"> nadbloka i bloka</w:t>
-      </w:r>
-      <w:r>
-        <w:t xml:space="preserve"> pridodaje broj jedinica u dijelu niza od zadnjeg popunjenog bloka do pozicije do koje se traži izračun broja pojavljivanja jedinica u podnizu, i to je jedini dio u računanju kada je potrebno slijedno prolaziti kroz elemente niza prebrajajući pojavljivanje jedinica.</w:t>
-      </w:r>
-    </w:p>
-    <w:p>
-      <w:pPr>
-        <w:jc w:val="both"/>
-      </w:pPr>
-      <w:r>
-        <w:t>U nastavku je opisan postupak iz</w:t>
-      </w:r>
-      <w:r>
-        <w:t xml:space="preserve">računavanja broja jedinica za primjer niza prikazanog Slikom1. Neka se želi izračunati broj pojavljivanja jedinica do pozicije 17. elementa niza (uključujući). Zadnji popunjeni nadblok moguće je pronaći formulom </w:t>
-      </w:r>
-      <w:r>
-        <w:t>ind_</w:t>
-      </w:r>
-      <w:r>
-        <w:t>nadblok</w:t>
-      </w:r>
-      <w:r>
-        <w:t xml:space="preserve"> </w:t>
-      </w:r>
-      <w:r>
-        <w:t>=</w:t>
-      </w:r>
-      <w:r>
-        <w:t xml:space="preserve"> floor(pozicija/l^2) = floor(17/9) = 1, a zadnji popunjeni blok formulom ind_blok = floor(pozicija/l) = floor(17/3) = 5. Broj pojavljivanja jedinica u ostatku podniza računa se provjeravanjem broja jedinica u dijelu niza od pozicije </w:t>
-      </w:r>
-      <w:r>
-        <w:t>ind_blok</w:t>
-      </w:r>
-      <w:r>
-        <w:t>*l+1 do tražene pozicije (uključujući). U ovom primjeru potrebno je provjeriti pojavljivanje jednica u još dva elementa niza, 16. i 17. elementu, čime se dobiva vrijednost dodatnih jedinica dodatne = 2. Ukupan broj pojavljivanja jedninica u nizu do 17. elementa niza se izračunava kao ukupno  = SBS(</w:t>
-      </w:r>
-      <w:r>
-        <w:t>ind_nadblok</w:t>
-      </w:r>
-      <w:r>
-        <w:t>) + BS(</w:t>
-      </w:r>
-      <w:r>
-        <w:t>ind_blok</w:t>
-      </w:r>
-      <w:r>
-        <w:t>) + dodatno = 5 + 1 + 2 = 8.</w:t>
+        <w:t>provjeravanjem broja jedinica u dijelu niza od pozicije ind_blok*l+1 do tražene pozicije (uključujući). U ovom primjeru potrebno je provjeriti pojavljivanje jednica u još dva elementa niza, 16. i 17. elementu, čime se dobiva vrijednost dodatnih jedinica dodatne = 2. Ukupan broj pojavljivanja jedninica u nizu do 17. elementa niza se izračunava kao ukupno  = SBS(ind_nadblok) + BS(ind_blok) + dodatno = 5 + 1 + 2 = 8.</w:t>
       </w:r>
     </w:p>
     <w:p>
@@ -407,10 +785,10 @@
       <w:r>
         <w:rPr>
           <w:noProof/>
-          <w:lang w:eastAsia="hr-HR"/>
+          <w:lang w:val="en-US"/>
         </w:rPr>
         <w:drawing>
-          <wp:inline distT="0" distB="0" distL="0" distR="0">
+          <wp:inline distT="0" distB="0" distL="0" distR="0" wp14:anchorId="7953A611" wp14:editId="1916E52C">
             <wp:extent cx="5760720" cy="880110"/>
             <wp:effectExtent l="0" t="0" r="0" b="0"/>
             <wp:docPr id="3" name="Picture 3"/>
@@ -454,7 +832,7 @@
     </w:p>
     <w:p>
       <w:pPr>
-        <w:jc w:val="center"/>
+        <w:jc w:val="both"/>
         <w:rPr>
           <w:b/>
         </w:rPr>
@@ -465,11 +843,20 @@
         <w:jc w:val="both"/>
       </w:pPr>
     </w:p>
-    <w:p/>
-    <w:p/>
+    <w:p>
+      <w:pPr>
+        <w:jc w:val="both"/>
+      </w:pPr>
+    </w:p>
+    <w:p>
+      <w:pPr>
+        <w:jc w:val="both"/>
+      </w:pPr>
+    </w:p>
     <w:p>
       <w:pPr>
         <w:ind w:left="705" w:hanging="705"/>
+        <w:jc w:val="both"/>
       </w:pPr>
       <w:r>
         <w:t>[000]</w:t>
@@ -482,6 +869,7 @@
     <w:p>
       <w:pPr>
         <w:ind w:left="705" w:hanging="705"/>
+        <w:jc w:val="both"/>
       </w:pPr>
       <w:r>
         <w:t>[001]</w:t>
@@ -500,9 +888,20 @@
         <w:t>Francisco Claude and Gonzalo Navarro (spire08.1-RRR.pdf)</w:t>
       </w:r>
     </w:p>
-    <w:p/>
-    <w:p>
-      <w:pPr>
+    <w:p>
+      <w:pPr>
+        <w:ind w:left="705" w:hanging="705"/>
+        <w:jc w:val="both"/>
+      </w:pPr>
+    </w:p>
+    <w:p>
+      <w:pPr>
+        <w:jc w:val="both"/>
+      </w:pPr>
+    </w:p>
+    <w:p>
+      <w:pPr>
+        <w:jc w:val="both"/>
         <w:rPr>
           <w:b/>
         </w:rPr>
@@ -511,24 +910,289 @@
         <w:rPr>
           <w:b/>
         </w:rPr>
+        <w:t>F</w:t>
+      </w:r>
+      <w:r>
+        <w:rPr>
+          <w:b/>
+        </w:rPr>
+        <w:t xml:space="preserve">M </w:t>
+      </w:r>
+      <w:r>
+        <w:rPr>
+          <w:b/>
+        </w:rPr>
+        <w:t>indeks</w:t>
+      </w:r>
+    </w:p>
+    <w:p>
+      <w:pPr>
+        <w:jc w:val="both"/>
+        <w:rPr>
+          <w:u w:val="single"/>
+        </w:rPr>
+      </w:pPr>
+      <w:r>
+        <w:rPr>
+          <w:u w:val="single"/>
+        </w:rPr>
+        <w:t xml:space="preserve">Općenito </w:t>
+      </w:r>
+    </w:p>
+    <w:p>
+      <w:pPr>
+        <w:jc w:val="both"/>
+      </w:pPr>
+      <w:r>
+        <w:t>FM indeks je samostojeći indeks koji su 2000. godine u svom radu opisali i objavili Ferragina i Manzini. Općenito indeks je podatkovna struktura koja omogućuje učinkovito d</w:t>
+      </w:r>
+      <w:r>
+        <w:t>ohvaćanje podataka. Samostojeći indeks (</w:t>
+      </w:r>
+      <w:r>
+        <w:rPr>
+          <w:i/>
+        </w:rPr>
+        <w:t>self-index</w:t>
+      </w:r>
+      <w:r>
+        <w:t>)</w:t>
+      </w:r>
+      <w:r>
+        <w:t xml:space="preserve"> je</w:t>
+      </w:r>
+      <w:r>
+        <w:t xml:space="preserve"> struktura</w:t>
+      </w:r>
+      <w:r>
+        <w:t xml:space="preserve"> koja</w:t>
+      </w:r>
+      <w:r>
+        <w:t xml:space="preserve"> se stvara nad određenim tekstom te ga indeksira na način da je memorijski</w:t>
+      </w:r>
+      <w:r>
+        <w:t xml:space="preserve"> </w:t>
+      </w:r>
+      <w:r>
+        <w:t>proporcio</w:t>
+      </w:r>
+      <w:r>
+        <w:t xml:space="preserve">nalna </w:t>
+      </w:r>
+      <w:r>
+        <w:t>veličini komprimiranog</w:t>
+      </w:r>
+      <w:r>
+        <w:t xml:space="preserve"> </w:t>
+      </w:r>
+      <w:r>
+        <w:t>teksta</w:t>
+      </w:r>
+      <w:r>
+        <w:t xml:space="preserve"> te omogućava </w:t>
+      </w:r>
+      <w:r>
+        <w:t xml:space="preserve">efikasno </w:t>
+      </w:r>
+      <w:r>
+        <w:t>dohvaćanje i prebrojavanje dijelova tog teksta</w:t>
+      </w:r>
+      <w:r>
+        <w:t xml:space="preserve"> (bez potrebe za dekompresijom cijelog teksta)</w:t>
+      </w:r>
+      <w:r>
+        <w:t>.</w:t>
+      </w:r>
+    </w:p>
+    <w:p>
+      <w:pPr>
+        <w:jc w:val="both"/>
+      </w:pPr>
+    </w:p>
+    <w:p>
+      <w:pPr>
+        <w:jc w:val="both"/>
+        <w:rPr>
+          <w:u w:val="single"/>
+        </w:rPr>
+      </w:pPr>
+      <w:r>
+        <w:rPr>
+          <w:u w:val="single"/>
+        </w:rPr>
+        <w:t>Originalna i</w:t>
+      </w:r>
+      <w:r>
+        <w:rPr>
+          <w:u w:val="single"/>
+        </w:rPr>
+        <w:t>mplementacija</w:t>
+      </w:r>
+    </w:p>
+    <w:p>
+      <w:pPr>
+        <w:jc w:val="both"/>
+      </w:pPr>
+      <w:r>
+        <w:t>FM inde</w:t>
+      </w:r>
+      <w:r>
+        <w:t>ks</w:t>
+      </w:r>
+      <w:r>
+        <w:t xml:space="preserve"> </w:t>
+      </w:r>
+      <w:r>
+        <w:t xml:space="preserve">count je implementacija FM indeksa koja služi za </w:t>
+      </w:r>
+      <w:r>
+        <w:t>pronalaženje broja</w:t>
+      </w:r>
+      <w:r>
+        <w:t xml:space="preserve"> pojavljivanja</w:t>
+      </w:r>
+      <w:r>
+        <w:t xml:space="preserve"> uzorka P u tekstu S. Općenito se FM indeks temelji na </w:t>
+      </w:r>
+      <w:r>
+        <w:rPr>
+          <w:i/>
+        </w:rPr>
+        <w:t>Burrows-Wheeler transformaciji</w:t>
+      </w:r>
+      <w:r>
+        <w:t xml:space="preserve"> i </w:t>
+      </w:r>
+      <w:r>
+        <w:rPr>
+          <w:i/>
+        </w:rPr>
+        <w:t>sufisknom polju</w:t>
+      </w:r>
+      <w:r>
+        <w:t xml:space="preserve">, ali kod izvedbe samo prebrojavanja, ne i dohvaćanja svih pojavljivanja (FM indeks </w:t>
+      </w:r>
+      <w:r>
+        <w:rPr>
+          <w:i/>
+        </w:rPr>
+        <w:t>find</w:t>
+      </w:r>
+      <w:r>
+        <w:t>), struktura sufiksnog polja se može izostaviti.</w:t>
+      </w:r>
+    </w:p>
+    <w:p>
+      <w:pPr>
+        <w:jc w:val="both"/>
+      </w:pPr>
+      <w:r>
         <w:lastRenderedPageBreak/>
-        <w:t>F</w:t>
-      </w:r>
-      <w:r>
-        <w:rPr>
-          <w:b/>
-        </w:rPr>
-        <w:t xml:space="preserve">M </w:t>
-      </w:r>
-      <w:r>
-        <w:rPr>
-          <w:b/>
-        </w:rPr>
-        <w:t>indeks</w:t>
-      </w:r>
-    </w:p>
-    <w:p>
-      <w:pPr>
+        <w:t xml:space="preserve">FM indeks count je ustvari samo izvedba algoritma pretraživanja unatrag  </w:t>
+      </w:r>
+      <w:r>
+        <w:t>(eng</w:t>
+      </w:r>
+      <w:r>
+        <w:t>l</w:t>
+      </w:r>
+      <w:r>
+        <w:t xml:space="preserve">. </w:t>
+      </w:r>
+      <w:r>
+        <w:rPr>
+          <w:i/>
+        </w:rPr>
+        <w:t>backward search</w:t>
+      </w:r>
+      <w:r>
+        <w:t>)</w:t>
+      </w:r>
+      <w:r>
+        <w:t xml:space="preserve"> u kojemu se kreće s pretraživanjem od zadnjeg znaka uzorka P te ako uzorak postoji u tekstu</w:t>
+      </w:r>
+      <w:r>
+        <w:t>,</w:t>
+      </w:r>
+      <w:r>
+        <w:t xml:space="preserve"> algoritam vraća koliko se puta on u tekstu ponavlja.</w:t>
+      </w:r>
+    </w:p>
+    <w:p>
+      <w:pPr>
+        <w:jc w:val="both"/>
+      </w:pPr>
+      <w:r>
+        <w:t>P</w:t>
+      </w:r>
+      <w:r>
+        <w:t>ronalaženje broja</w:t>
+      </w:r>
+      <w:r>
+        <w:t xml:space="preserve"> pojavljivanja uzorka u tekstu provodi se tako da se nad zadanim tekstom prvo stvori FM i</w:t>
+      </w:r>
+      <w:r>
+        <w:t xml:space="preserve">ndeks sa svojim strukturama OCC </w:t>
+      </w:r>
+      <w:r>
+        <w:t xml:space="preserve">tablicom i </w:t>
+      </w:r>
+      <w:r>
+        <w:t xml:space="preserve">C </w:t>
+      </w:r>
+      <w:r>
+        <w:t>tablicom te se zatim koristeći stvorene tablice provodi prebrojavanje za zadani uzorak</w:t>
+      </w:r>
+      <w:r>
+        <w:t>.</w:t>
+      </w:r>
+    </w:p>
+    <w:p>
+      <w:pPr>
+        <w:jc w:val="both"/>
+      </w:pPr>
+      <w:r>
+        <w:t xml:space="preserve">U originalnoj implementaciji FM indeksa [002], algoritam pretraživanja unatrag se provodi nad nizom znakova koji je dobiven iz originalnog teksta na koji su primjenjene različite operacije. Nad originalnim tekstom provedene su redom Burrows-Wheeler transformacija, </w:t>
+      </w:r>
+      <w:r>
+        <w:t>Move-To-Front</w:t>
+      </w:r>
+      <w:r>
+        <w:t xml:space="preserve"> i</w:t>
+      </w:r>
+      <w:r>
+        <w:t xml:space="preserve"> Run-length kodiranje</w:t>
+      </w:r>
+      <w:r>
+        <w:t xml:space="preserve"> te stvaranje prefiksnog koda promjenjive duljine.</w:t>
+      </w:r>
+      <w:r>
+        <w:t xml:space="preserve"> </w:t>
+      </w:r>
+      <w:r>
+        <w:t xml:space="preserve"> </w:t>
+      </w:r>
+      <w:r>
+        <w:t>Za provođenje algoritma potrebne su funkcije C(c) i Occ(c,i). C(c) daje broj znakova u (originalnom) tekstu koji su abecedno prije znaka c uključujući i ponavljanje pojedinih znakova. Occ(c,i) daje broj pojavljivanja znaka c u B[1,i], i=1...|S|, gdje je S originalni tekst, B niz dobiven transformacijama originalnog teksta, a znak c je bilokoji znak iz abecede originalnog teksta.</w:t>
+      </w:r>
+      <w:r>
+        <w:t xml:space="preserve"> Pokazano je [neka referenca] da brzina izvođenja funkcije Occ(c,i) određuje brzinu izvođenja cijelog algoritma pretraživanja unatrag. U originalnoj implementaciji funkcija Occ(c,i) se računa korištenjem transformiranog (sažetog) originalnog teksta te nekoliko dodatnih pomoćnih struktura. </w:t>
+      </w:r>
+      <w:r>
+        <w:rPr>
+          <w:i/>
+        </w:rPr>
+        <w:t>(opisat te strukture? ako bude ugrubo bit će nejasno, ali sve objasnit će biti predugačko)</w:t>
+      </w:r>
+    </w:p>
+    <w:p>
+      <w:pPr>
+        <w:jc w:val="both"/>
+      </w:pPr>
+    </w:p>
+    <w:p>
+      <w:pPr>
+        <w:jc w:val="both"/>
         <w:rPr>
           <w:u w:val="single"/>
         </w:rPr>
@@ -537,265 +1201,6 @@
         <w:rPr>
           <w:u w:val="single"/>
         </w:rPr>
-        <w:t xml:space="preserve">Općenito </w:t>
-      </w:r>
-    </w:p>
-    <w:p>
-      <w:pPr>
-        <w:jc w:val="both"/>
-      </w:pPr>
-      <w:r>
-        <w:t>FM indeks je samostojeći indeks koji su 2000. godine u svom radu opisali i objavili Ferragina i Manzini. Općenito indeks je podatkovna struktura koja omogućuje učinkovito d</w:t>
-      </w:r>
-      <w:r>
-        <w:t>ohvaćanje podataka. Samostojeći indeks (</w:t>
-      </w:r>
-      <w:r>
-        <w:rPr>
-          <w:i/>
-        </w:rPr>
-        <w:t>self-index</w:t>
-      </w:r>
-      <w:r>
-        <w:t>)</w:t>
-      </w:r>
-      <w:r>
-        <w:t xml:space="preserve"> je</w:t>
-      </w:r>
-      <w:r>
-        <w:t xml:space="preserve"> struktura</w:t>
-      </w:r>
-      <w:r>
-        <w:t xml:space="preserve"> koja</w:t>
-      </w:r>
-      <w:r>
-        <w:t xml:space="preserve"> se stvara nad određenim tekstom te ga indeksira na način da je memorijski</w:t>
-      </w:r>
-      <w:r>
-        <w:t xml:space="preserve"> </w:t>
-      </w:r>
-      <w:r>
-        <w:t>proporcio</w:t>
-      </w:r>
-      <w:r>
-        <w:t xml:space="preserve">nalna </w:t>
-      </w:r>
-      <w:r>
-        <w:t>veličini komprimiranog</w:t>
-      </w:r>
-      <w:r>
-        <w:t xml:space="preserve"> </w:t>
-      </w:r>
-      <w:r>
-        <w:t>teksta</w:t>
-      </w:r>
-      <w:r>
-        <w:t xml:space="preserve"> te omogućava </w:t>
-      </w:r>
-      <w:r>
-        <w:t xml:space="preserve">efikasno </w:t>
-      </w:r>
-      <w:r>
-        <w:t>dohvaćanje i prebrojavanje dijelova tog teksta</w:t>
-      </w:r>
-      <w:r>
-        <w:t xml:space="preserve"> (bez potrebe za dekompresijom cijelog teksta)</w:t>
-      </w:r>
-      <w:r>
-        <w:t>.</w:t>
-      </w:r>
-    </w:p>
-    <w:p/>
-    <w:p>
-      <w:pPr>
-        <w:rPr>
-          <w:u w:val="single"/>
-        </w:rPr>
-      </w:pPr>
-      <w:r>
-        <w:rPr>
-          <w:u w:val="single"/>
-        </w:rPr>
-        <w:t>Originalna i</w:t>
-      </w:r>
-      <w:r>
-        <w:rPr>
-          <w:u w:val="single"/>
-        </w:rPr>
-        <w:t>mplementacija</w:t>
-      </w:r>
-    </w:p>
-    <w:p>
-      <w:pPr>
-        <w:jc w:val="both"/>
-      </w:pPr>
-      <w:r>
-        <w:t>FM inde</w:t>
-      </w:r>
-      <w:r>
-        <w:t>ks</w:t>
-      </w:r>
-      <w:r>
-        <w:t xml:space="preserve"> </w:t>
-      </w:r>
-      <w:r>
-        <w:t xml:space="preserve">count je implementacija FM indeksa koja služi za </w:t>
-      </w:r>
-      <w:r>
-        <w:t>pronalaženje broja</w:t>
-      </w:r>
-      <w:r>
-        <w:t xml:space="preserve"> pojavljivanja</w:t>
-      </w:r>
-      <w:r>
-        <w:t xml:space="preserve"> uzorka P u tekstu S. Općenito se FM indeks temelji na </w:t>
-      </w:r>
-      <w:r>
-        <w:rPr>
-          <w:i/>
-        </w:rPr>
-        <w:t>Burrows-Wheeler transformaciji</w:t>
-      </w:r>
-      <w:r>
-        <w:t xml:space="preserve"> i </w:t>
-      </w:r>
-      <w:r>
-        <w:rPr>
-          <w:i/>
-        </w:rPr>
-        <w:t>sufisknom polju</w:t>
-      </w:r>
-      <w:r>
-        <w:t xml:space="preserve">, ali kod izvedbe samo prebrojavanja, ne i dohvaćanja svih pojavljivanja (FM indeks </w:t>
-      </w:r>
-      <w:r>
-        <w:rPr>
-          <w:i/>
-        </w:rPr>
-        <w:t>find</w:t>
-      </w:r>
-      <w:r>
-        <w:t>), struktura sufiksnog polja se može izostaviti.</w:t>
-      </w:r>
-    </w:p>
-    <w:p>
-      <w:pPr>
-        <w:jc w:val="both"/>
-      </w:pPr>
-      <w:r>
-        <w:t xml:space="preserve">FM indeks count je ustvari samo izvedba algoritma pretraživanja unatrag  </w:t>
-      </w:r>
-      <w:r>
-        <w:t>(eng</w:t>
-      </w:r>
-      <w:r>
-        <w:t>l</w:t>
-      </w:r>
-      <w:r>
-        <w:t xml:space="preserve">. </w:t>
-      </w:r>
-      <w:r>
-        <w:rPr>
-          <w:i/>
-        </w:rPr>
-        <w:t>backward search</w:t>
-      </w:r>
-      <w:r>
-        <w:t>)</w:t>
-      </w:r>
-      <w:r>
-        <w:t xml:space="preserve"> u kojemu se kreće s pretraživanjem od zadnjeg znaka uzorka P te ako uzorak postoji u tekstu</w:t>
-      </w:r>
-      <w:r>
-        <w:t>,</w:t>
-      </w:r>
-      <w:r>
-        <w:t xml:space="preserve"> algoritam vraća koliko se puta on u tekstu ponavlja.</w:t>
-      </w:r>
-    </w:p>
-    <w:p>
-      <w:pPr>
-        <w:jc w:val="both"/>
-      </w:pPr>
-      <w:r>
-        <w:t>P</w:t>
-      </w:r>
-      <w:r>
-        <w:t>ronalaženje broja</w:t>
-      </w:r>
-      <w:r>
-        <w:t xml:space="preserve"> pojavljivanja uzorka u tekstu provodi se tako da se nad zadanim tekstom prvo stvori FM i</w:t>
-      </w:r>
-      <w:r>
-        <w:t xml:space="preserve">ndeks sa svojim strukturama OCC </w:t>
-      </w:r>
-      <w:r>
-        <w:t xml:space="preserve">tablicom i </w:t>
-      </w:r>
-      <w:r>
-        <w:t xml:space="preserve">C </w:t>
-      </w:r>
-      <w:r>
-        <w:t>tablicom te se zatim koristeći stvorene tablice provodi prebrojavanje za zadani uzorak</w:t>
-      </w:r>
-      <w:r>
-        <w:t>.</w:t>
-      </w:r>
-    </w:p>
-    <w:p>
-      <w:pPr>
-        <w:jc w:val="both"/>
-      </w:pPr>
-      <w:r>
-        <w:t xml:space="preserve">U originalnoj implementaciji FM indeksa [002], algoritam pretraživanja unatrag se provodi nad nizom znakova koji je dobiven iz originalnog teksta na koji su primjenjene različite operacije. Nad originalnim tekstom provedene su redom Burrows-Wheeler transformacija, </w:t>
-      </w:r>
-      <w:r>
-        <w:t>Move-To-Front</w:t>
-      </w:r>
-      <w:r>
-        <w:t xml:space="preserve"> i</w:t>
-      </w:r>
-      <w:r>
-        <w:t xml:space="preserve"> Run-length kodiranje</w:t>
-      </w:r>
-      <w:r>
-        <w:t xml:space="preserve"> te stvaranje prefiksnog koda promjenjive duljine.</w:t>
-      </w:r>
-      <w:r>
-        <w:t xml:space="preserve"> </w:t>
-      </w:r>
-      <w:r>
-        <w:t xml:space="preserve"> </w:t>
-      </w:r>
-      <w:r>
-        <w:t>Za provođenje algoritma potrebne su funkcije C(c) i Occ(c,i). C(c) daje broj znakova u (originalnom) tekstu koji su abecedno prije znaka c uključujući i ponavljanje pojedinih znakova. Occ(c,i) daje broj pojavljivanja znaka c u B[1,i], i=1...|S|, gdje je S originalni tekst, B niz dobiven transformacijama originalnog teksta, a znak c je bilokoji znak iz abecede originalnog teksta.</w:t>
-      </w:r>
-      <w:r>
-        <w:t xml:space="preserve"> Pokazano je [neka referenca] da brzina izvođenja funkcije Occ(c,i) određuje brzinu izvođenja cijelog algoritma pretraživanja unatrag. U originalnoj implementaciji funkcija Occ(c,i) se računa korištenjem transformiranog (sažetog) originalnog teksta te nekoliko dodatnih pomoćnih struktura. </w:t>
-      </w:r>
-      <w:r>
-        <w:rPr>
-          <w:i/>
-        </w:rPr>
-        <w:t>(opisat te strukture? ako bude ugrubo bit će nejasno, ali sve objasnit će biti predugačko)</w:t>
-      </w:r>
-    </w:p>
-    <w:p>
-      <w:pPr>
-        <w:jc w:val="both"/>
-      </w:pPr>
-    </w:p>
-    <w:p>
-      <w:pPr>
-        <w:jc w:val="both"/>
-        <w:rPr>
-          <w:u w:val="single"/>
-        </w:rPr>
-      </w:pPr>
-      <w:r>
-        <w:rPr>
-          <w:u w:val="single"/>
-        </w:rPr>
         <w:t>Naša implementacija</w:t>
       </w:r>
     </w:p>
@@ -817,7 +1222,6 @@
         <w:jc w:val="both"/>
       </w:pPr>
       <w:r>
-        <w:lastRenderedPageBreak/>
         <w:t>Prvi korak je stvaranje C tablice koja</w:t>
       </w:r>
       <w:r>
@@ -850,10 +1254,10 @@
         <w:tblLook w:val="04A0" w:firstRow="1" w:lastRow="0" w:firstColumn="1" w:lastColumn="0" w:noHBand="0" w:noVBand="1"/>
       </w:tblPr>
       <w:tblGrid>
-        <w:gridCol w:w="567"/>
-        <w:gridCol w:w="567"/>
-        <w:gridCol w:w="567"/>
-        <w:gridCol w:w="567"/>
+        <w:gridCol w:w="594"/>
+        <w:gridCol w:w="558"/>
+        <w:gridCol w:w="558"/>
+        <w:gridCol w:w="558"/>
       </w:tblGrid>
       <w:tr>
         <w:tc>
@@ -868,7 +1272,7 @@
           </w:tcPr>
           <w:p>
             <w:pPr>
-              <w:jc w:val="center"/>
+              <w:jc w:val="both"/>
               <w:rPr>
                 <w:sz w:val="20"/>
                 <w:szCs w:val="20"/>
@@ -894,7 +1298,7 @@
           </w:tcPr>
           <w:p>
             <w:pPr>
-              <w:jc w:val="center"/>
+              <w:jc w:val="both"/>
               <w:rPr>
                 <w:sz w:val="20"/>
                 <w:szCs w:val="20"/>
@@ -919,7 +1323,7 @@
           </w:tcPr>
           <w:p>
             <w:pPr>
-              <w:jc w:val="center"/>
+              <w:jc w:val="both"/>
               <w:rPr>
                 <w:sz w:val="20"/>
                 <w:szCs w:val="20"/>
@@ -945,7 +1349,7 @@
           </w:tcPr>
           <w:p>
             <w:pPr>
-              <w:jc w:val="center"/>
+              <w:jc w:val="both"/>
               <w:rPr>
                 <w:sz w:val="20"/>
                 <w:szCs w:val="20"/>
@@ -974,7 +1378,7 @@
           </w:tcPr>
           <w:p>
             <w:pPr>
-              <w:jc w:val="center"/>
+              <w:jc w:val="both"/>
               <w:rPr>
                 <w:sz w:val="20"/>
                 <w:szCs w:val="20"/>
@@ -1000,7 +1404,7 @@
           </w:tcPr>
           <w:p>
             <w:pPr>
-              <w:jc w:val="center"/>
+              <w:jc w:val="both"/>
               <w:rPr>
                 <w:sz w:val="20"/>
                 <w:szCs w:val="20"/>
@@ -1025,7 +1429,7 @@
           </w:tcPr>
           <w:p>
             <w:pPr>
-              <w:jc w:val="center"/>
+              <w:jc w:val="both"/>
               <w:rPr>
                 <w:sz w:val="20"/>
                 <w:szCs w:val="20"/>
@@ -1051,7 +1455,7 @@
           </w:tcPr>
           <w:p>
             <w:pPr>
-              <w:jc w:val="center"/>
+              <w:jc w:val="both"/>
               <w:rPr>
                 <w:sz w:val="20"/>
                 <w:szCs w:val="20"/>
@@ -1126,10 +1530,7 @@
         <w:t>multikey quick</w:t>
       </w:r>
       <w:r>
-        <w:t xml:space="preserve"> sortiranj</w:t>
-      </w:r>
-      <w:r>
-        <w:t>e opisani su u prethodnim poglavljima.</w:t>
+        <w:t xml:space="preserve"> sortiranje opisani su u prethodnim poglavljima.</w:t>
       </w:r>
       <w:r>
         <w:t xml:space="preserve"> BW transformacijom se iz teksta </w:t>
@@ -1286,15 +1687,16 @@
       <w:pPr>
         <w:jc w:val="both"/>
       </w:pPr>
-      <w:bookmarkStart w:id="0" w:name="_GoBack"/>
-      <w:bookmarkEnd w:id="0"/>
-    </w:p>
-    <w:p>
-      <w:pPr>
-        <w:jc w:val="both"/>
-      </w:pPr>
-    </w:p>
-    <w:p>
+    </w:p>
+    <w:p>
+      <w:pPr>
+        <w:jc w:val="both"/>
+      </w:pPr>
+    </w:p>
+    <w:p>
+      <w:pPr>
+        <w:jc w:val="both"/>
+      </w:pPr>
       <w:r>
         <w:t>[002]</w:t>
       </w:r>
@@ -1320,11 +1722,24 @@
         <w:t>, 2000.</w:t>
       </w:r>
     </w:p>
-    <w:p/>
-    <w:p/>
-    <w:p/>
-    <w:p>
-      <w:pPr>
+    <w:p>
+      <w:pPr>
+        <w:jc w:val="both"/>
+      </w:pPr>
+    </w:p>
+    <w:p>
+      <w:pPr>
+        <w:jc w:val="both"/>
+      </w:pPr>
+    </w:p>
+    <w:p>
+      <w:pPr>
+        <w:jc w:val="both"/>
+      </w:pPr>
+    </w:p>
+    <w:p>
+      <w:pPr>
+        <w:jc w:val="both"/>
         <w:rPr>
           <w:u w:val="single"/>
         </w:rPr>
@@ -1337,6 +1752,9 @@
       </w:r>
     </w:p>
     <w:p>
+      <w:pPr>
+        <w:jc w:val="both"/>
+      </w:pPr>
       <w:r>
         <w:t>Vrijeme, memorija</w:t>
       </w:r>
@@ -1352,7 +1770,7 @@
 </file>
 
 <file path=word/endnotes.xml><?xml version="1.0" encoding="utf-8"?>
-<w:endnotes xmlns:wpc="http://schemas.microsoft.com/office/word/2010/wordprocessingCanvas" xmlns:mc="http://schemas.openxmlformats.org/markup-compatibility/2006" xmlns:o="urn:schemas-microsoft-com:office:office" xmlns:r="http://schemas.openxmlformats.org/officeDocument/2006/relationships" xmlns:m="http://schemas.openxmlformats.org/officeDocument/2006/math" xmlns:v="urn:schemas-microsoft-com:vml" xmlns:wp14="http://schemas.microsoft.com/office/word/2010/wordprocessingDrawing" xmlns:wp="http://schemas.openxmlformats.org/drawingml/2006/wordprocessingDrawing" xmlns:w10="urn:schemas-microsoft-com:office:word" xmlns:w="http://schemas.openxmlformats.org/wordprocessingml/2006/main" xmlns:w14="http://schemas.microsoft.com/office/word/2010/wordml" xmlns:wpg="http://schemas.microsoft.com/office/word/2010/wordprocessingGroup" xmlns:wpi="http://schemas.microsoft.com/office/word/2010/wordprocessingInk" xmlns:wne="http://schemas.microsoft.com/office/word/2006/wordml" xmlns:wps="http://schemas.microsoft.com/office/word/2010/wordprocessingShape" mc:Ignorable="w14 wp14">
+<w:endnotes xmlns:wpc="http://schemas.microsoft.com/office/word/2010/wordprocessingCanvas" xmlns:mo="http://schemas.microsoft.com/office/mac/office/2008/main" xmlns:mc="http://schemas.openxmlformats.org/markup-compatibility/2006" xmlns:mv="urn:schemas-microsoft-com:mac:vml" xmlns:o="urn:schemas-microsoft-com:office:office" xmlns:r="http://schemas.openxmlformats.org/officeDocument/2006/relationships" xmlns:m="http://schemas.openxmlformats.org/officeDocument/2006/math" xmlns:v="urn:schemas-microsoft-com:vml" xmlns:wp14="http://schemas.microsoft.com/office/word/2010/wordprocessingDrawing" xmlns:wp="http://schemas.openxmlformats.org/drawingml/2006/wordprocessingDrawing" xmlns:w10="urn:schemas-microsoft-com:office:word" xmlns:w="http://schemas.openxmlformats.org/wordprocessingml/2006/main" xmlns:w14="http://schemas.microsoft.com/office/word/2010/wordml" xmlns:wpg="http://schemas.microsoft.com/office/word/2010/wordprocessingGroup" xmlns:wpi="http://schemas.microsoft.com/office/word/2010/wordprocessingInk" xmlns:wne="http://schemas.microsoft.com/office/word/2006/wordml" xmlns:wps="http://schemas.microsoft.com/office/word/2010/wordprocessingShape" mc:Ignorable="w14 wp14">
   <w:endnote w:type="separator" w:id="-1">
     <w:p>
       <w:pPr>
@@ -1377,7 +1795,7 @@
 </file>
 
 <file path=word/footnotes.xml><?xml version="1.0" encoding="utf-8"?>
-<w:footnotes xmlns:wpc="http://schemas.microsoft.com/office/word/2010/wordprocessingCanvas" xmlns:mc="http://schemas.openxmlformats.org/markup-compatibility/2006" xmlns:o="urn:schemas-microsoft-com:office:office" xmlns:r="http://schemas.openxmlformats.org/officeDocument/2006/relationships" xmlns:m="http://schemas.openxmlformats.org/officeDocument/2006/math" xmlns:v="urn:schemas-microsoft-com:vml" xmlns:wp14="http://schemas.microsoft.com/office/word/2010/wordprocessingDrawing" xmlns:wp="http://schemas.openxmlformats.org/drawingml/2006/wordprocessingDrawing" xmlns:w10="urn:schemas-microsoft-com:office:word" xmlns:w="http://schemas.openxmlformats.org/wordprocessingml/2006/main" xmlns:w14="http://schemas.microsoft.com/office/word/2010/wordml" xmlns:wpg="http://schemas.microsoft.com/office/word/2010/wordprocessingGroup" xmlns:wpi="http://schemas.microsoft.com/office/word/2010/wordprocessingInk" xmlns:wne="http://schemas.microsoft.com/office/word/2006/wordml" xmlns:wps="http://schemas.microsoft.com/office/word/2010/wordprocessingShape" mc:Ignorable="w14 wp14">
+<w:footnotes xmlns:wpc="http://schemas.microsoft.com/office/word/2010/wordprocessingCanvas" xmlns:mo="http://schemas.microsoft.com/office/mac/office/2008/main" xmlns:mc="http://schemas.openxmlformats.org/markup-compatibility/2006" xmlns:mv="urn:schemas-microsoft-com:mac:vml" xmlns:o="urn:schemas-microsoft-com:office:office" xmlns:r="http://schemas.openxmlformats.org/officeDocument/2006/relationships" xmlns:m="http://schemas.openxmlformats.org/officeDocument/2006/math" xmlns:v="urn:schemas-microsoft-com:vml" xmlns:wp14="http://schemas.microsoft.com/office/word/2010/wordprocessingDrawing" xmlns:wp="http://schemas.openxmlformats.org/drawingml/2006/wordprocessingDrawing" xmlns:w10="urn:schemas-microsoft-com:office:word" xmlns:w="http://schemas.openxmlformats.org/wordprocessingml/2006/main" xmlns:w14="http://schemas.microsoft.com/office/word/2010/wordml" xmlns:wpg="http://schemas.microsoft.com/office/word/2010/wordprocessingGroup" xmlns:wpi="http://schemas.microsoft.com/office/word/2010/wordprocessingInk" xmlns:wne="http://schemas.microsoft.com/office/word/2006/wordml" xmlns:wps="http://schemas.microsoft.com/office/word/2010/wordprocessingShape" mc:Ignorable="w14 wp14">
   <w:footnote w:type="separator" w:id="-1">
     <w:p>
       <w:pPr>
@@ -1402,7 +1820,7 @@
 </file>
 
 <file path=word/numbering.xml><?xml version="1.0" encoding="utf-8"?>
-<w:numbering xmlns:wpc="http://schemas.microsoft.com/office/word/2010/wordprocessingCanvas" xmlns:mc="http://schemas.openxmlformats.org/markup-compatibility/2006" xmlns:o="urn:schemas-microsoft-com:office:office" xmlns:r="http://schemas.openxmlformats.org/officeDocument/2006/relationships" xmlns:m="http://schemas.openxmlformats.org/officeDocument/2006/math" xmlns:v="urn:schemas-microsoft-com:vml" xmlns:wp14="http://schemas.microsoft.com/office/word/2010/wordprocessingDrawing" xmlns:wp="http://schemas.openxmlformats.org/drawingml/2006/wordprocessingDrawing" xmlns:w10="urn:schemas-microsoft-com:office:word" xmlns:w="http://schemas.openxmlformats.org/wordprocessingml/2006/main" xmlns:w14="http://schemas.microsoft.com/office/word/2010/wordml" xmlns:wpg="http://schemas.microsoft.com/office/word/2010/wordprocessingGroup" xmlns:wpi="http://schemas.microsoft.com/office/word/2010/wordprocessingInk" xmlns:wne="http://schemas.microsoft.com/office/word/2006/wordml" xmlns:wps="http://schemas.microsoft.com/office/word/2010/wordprocessingShape" mc:Ignorable="w14 wp14">
+<w:numbering xmlns:wpc="http://schemas.microsoft.com/office/word/2010/wordprocessingCanvas" xmlns:mo="http://schemas.microsoft.com/office/mac/office/2008/main" xmlns:mc="http://schemas.openxmlformats.org/markup-compatibility/2006" xmlns:mv="urn:schemas-microsoft-com:mac:vml" xmlns:o="urn:schemas-microsoft-com:office:office" xmlns:r="http://schemas.openxmlformats.org/officeDocument/2006/relationships" xmlns:m="http://schemas.openxmlformats.org/officeDocument/2006/math" xmlns:v="urn:schemas-microsoft-com:vml" xmlns:wp14="http://schemas.microsoft.com/office/word/2010/wordprocessingDrawing" xmlns:wp="http://schemas.openxmlformats.org/drawingml/2006/wordprocessingDrawing" xmlns:w10="urn:schemas-microsoft-com:office:word" xmlns:w="http://schemas.openxmlformats.org/wordprocessingml/2006/main" xmlns:w14="http://schemas.microsoft.com/office/word/2010/wordml" xmlns:wpg="http://schemas.microsoft.com/office/word/2010/wordprocessingGroup" xmlns:wpi="http://schemas.microsoft.com/office/word/2010/wordprocessingInk" xmlns:wne="http://schemas.microsoft.com/office/word/2006/wordml" xmlns:wps="http://schemas.microsoft.com/office/word/2010/wordprocessingShape" mc:Ignorable="w14 wp14">
   <w:abstractNum w:abstractNumId="0">
     <w:nsid w:val="0A2D2117"/>
     <w:multiLevelType w:val="hybridMultilevel"/>
@@ -1515,7 +1933,7 @@
       </w:pPr>
     </w:pPrDefault>
   </w:docDefaults>
-  <w:latentStyles w:defLockedState="0" w:defUIPriority="99" w:defSemiHidden="1" w:defUnhideWhenUsed="1" w:defQFormat="0" w:count="267">
+  <w:latentStyles w:defLockedState="0" w:defUIPriority="99" w:defSemiHidden="1" w:defUnhideWhenUsed="1" w:defQFormat="0" w:count="276">
     <w:lsdException w:name="Normal" w:semiHidden="0" w:uiPriority="0" w:unhideWhenUsed="0" w:qFormat="1"/>
     <w:lsdException w:name="heading 1" w:semiHidden="0" w:uiPriority="9" w:unhideWhenUsed="0" w:qFormat="1"/>
     <w:lsdException w:name="heading 2" w:uiPriority="9" w:qFormat="1"/>
@@ -1800,7 +2218,7 @@
 </file>
 
 <file path=word/stylesWithEffects.xml><?xml version="1.0" encoding="utf-8"?>
-<w:styles xmlns:wpc="http://schemas.microsoft.com/office/word/2010/wordprocessingCanvas" xmlns:mc="http://schemas.openxmlformats.org/markup-compatibility/2006" xmlns:o="urn:schemas-microsoft-com:office:office" xmlns:r="http://schemas.openxmlformats.org/officeDocument/2006/relationships" xmlns:m="http://schemas.openxmlformats.org/officeDocument/2006/math" xmlns:v="urn:schemas-microsoft-com:vml" xmlns:wp14="http://schemas.microsoft.com/office/word/2010/wordprocessingDrawing" xmlns:wp="http://schemas.openxmlformats.org/drawingml/2006/wordprocessingDrawing" xmlns:w10="urn:schemas-microsoft-com:office:word" xmlns:w="http://schemas.openxmlformats.org/wordprocessingml/2006/main" xmlns:w14="http://schemas.microsoft.com/office/word/2010/wordml" xmlns:wpg="http://schemas.microsoft.com/office/word/2010/wordprocessingGroup" xmlns:wpi="http://schemas.microsoft.com/office/word/2010/wordprocessingInk" xmlns:wne="http://schemas.microsoft.com/office/word/2006/wordml" xmlns:wps="http://schemas.microsoft.com/office/word/2010/wordprocessingShape" mc:Ignorable="w14 wp14">
+<w:styles xmlns:wpc="http://schemas.microsoft.com/office/word/2010/wordprocessingCanvas" xmlns:mo="http://schemas.microsoft.com/office/mac/office/2008/main" xmlns:mc="http://schemas.openxmlformats.org/markup-compatibility/2006" xmlns:mv="urn:schemas-microsoft-com:mac:vml" xmlns:o="urn:schemas-microsoft-com:office:office" xmlns:r="http://schemas.openxmlformats.org/officeDocument/2006/relationships" xmlns:m="http://schemas.openxmlformats.org/officeDocument/2006/math" xmlns:v="urn:schemas-microsoft-com:vml" xmlns:wp14="http://schemas.microsoft.com/office/word/2010/wordprocessingDrawing" xmlns:wp="http://schemas.openxmlformats.org/drawingml/2006/wordprocessingDrawing" xmlns:w10="urn:schemas-microsoft-com:office:word" xmlns:w="http://schemas.openxmlformats.org/wordprocessingml/2006/main" xmlns:w14="http://schemas.microsoft.com/office/word/2010/wordml" xmlns:wpg="http://schemas.microsoft.com/office/word/2010/wordprocessingGroup" xmlns:wpi="http://schemas.microsoft.com/office/word/2010/wordprocessingInk" xmlns:wne="http://schemas.microsoft.com/office/word/2006/wordml" xmlns:wps="http://schemas.microsoft.com/office/word/2010/wordprocessingShape" mc:Ignorable="w14 wp14">
   <w:docDefaults>
     <w:rPrDefault>
       <w:rPr>
@@ -1816,7 +2234,7 @@
       </w:pPr>
     </w:pPrDefault>
   </w:docDefaults>
-  <w:latentStyles w:defLockedState="0" w:defUIPriority="99" w:defSemiHidden="1" w:defUnhideWhenUsed="1" w:defQFormat="0" w:count="267">
+  <w:latentStyles w:defLockedState="0" w:defUIPriority="99" w:defSemiHidden="1" w:defUnhideWhenUsed="1" w:defQFormat="0" w:count="276">
     <w:lsdException w:name="Normal" w:semiHidden="0" w:uiPriority="0" w:unhideWhenUsed="0" w:qFormat="1"/>
     <w:lsdException w:name="heading 1" w:semiHidden="0" w:uiPriority="9" w:unhideWhenUsed="0" w:qFormat="1"/>
     <w:lsdException w:name="heading 2" w:uiPriority="9" w:qFormat="1"/>

</xml_diff>

<commit_message>
Apdejt dokumentacije + neke slike
</commit_message>
<xml_diff>
--- a/documentation/temp/dokumentacija.docx
+++ b/documentation/temp/dokumentacija.docx
@@ -410,8 +410,444 @@
       <w:r>
         <w:t xml:space="preserve"> Postupak se rekurzivno nastavlja sve dok se abeceda ne sadrži samo dva znaka, koji se tada jednoznačno kodiraju; prvi s 0, a drugi s 1.</w:t>
       </w:r>
-      <w:bookmarkStart w:id="0" w:name="_GoBack"/>
-      <w:bookmarkEnd w:id="0"/>
+      <w:r>
+        <w:t xml:space="preserve"> </w:t>
+      </w:r>
+    </w:p>
+    <w:p>
+      <w:pPr>
+        <w:jc w:val="both"/>
+      </w:pPr>
+      <w:r>
+        <w:t xml:space="preserve">Originalna podjela ulazne abecede koju su predložili Grossi, Grupta i Vitter [W1] abecedu uvijek dijeli na dva jednaka dijela. Podjela abecede koja je implementirana u sklopu ovog projekta </w:t>
+      </w:r>
+      <w:r>
+        <w:t>razlikuje se od originalne. Naime, kako bi se ujednačila veličina podijeljenih abeceda</w:t>
+      </w:r>
+      <w:r>
+        <w:t>, a time i memorijsko zauzeće strukture</w:t>
+      </w:r>
+      <w:r>
+        <w:t xml:space="preserve">, </w:t>
+      </w:r>
+      <w:r>
+        <w:t>abecede</w:t>
+      </w:r>
+      <w:r>
+        <w:t xml:space="preserve"> se dijele na osnovu učestalosti pojavljivanja pojedinog znaka abecede unutar ulaznog niza. U ovoj implementaciji, abec</w:t>
+      </w:r>
+      <w:r>
+        <w:t>eda se dijeli na prvom znaku čiji broj pojavljivanja u ulaznog nizu</w:t>
+      </w:r>
+      <w:r>
+        <w:t xml:space="preserve">, zbrojen s ukupnim brojem pojavljivanja svih znakova koji su u abecedi njegovi prethodnici, veći ili jednak polovici </w:t>
+      </w:r>
+      <w:r>
+        <w:t xml:space="preserve">veličine </w:t>
+      </w:r>
+      <w:r>
+        <w:t>ulaznog niza.</w:t>
+      </w:r>
+    </w:p>
+    <w:p>
+      <w:pPr>
+        <w:jc w:val="both"/>
+      </w:pPr>
+      <w:r>
+        <w:t xml:space="preserve">Na slici </w:t>
+      </w:r>
+      <w:r>
+        <w:t>w</w:t>
+      </w:r>
+      <w:r>
+        <w:t>1 prikazana je usporedba izgradnje stabla originalnim (gore) i ovdje implementiranim postupkom (dolje). Abeceda ulaznog niza je {a,b,c,d}</w:t>
+      </w:r>
+      <w:r>
+        <w:t>. Broj pojavljivanja znaka a je 4, znaka b 1, znaka c 5, a znaka d 10 puta. Veličina ulaznog niza iznosi 20. U prvom slučaju, ulazna abeceda dijeli se na podabecede {a,b} i {c,d}, dok se u drugom slučaju abeceda dijeli na {a,b,c} i {d}. Razlog tomu je što je zbroj broja pojavljivanja znakova a, b i c jednak polovici veličine ulaznog niza</w:t>
+      </w:r>
+      <w:r>
+        <w:t>.</w:t>
+      </w:r>
+    </w:p>
+    <w:p>
+      <w:pPr>
+        <w:jc w:val="both"/>
+      </w:pPr>
+      <w:r>
+        <w:t>Razlog zašto je ova</w:t>
+      </w:r>
+      <w:r>
+        <w:t>j način memorijski efikasniji</w:t>
+      </w:r>
+      <w:r>
+        <w:t xml:space="preserve"> objašnjen </w:t>
+      </w:r>
+      <w:r>
+        <w:t xml:space="preserve">je </w:t>
+      </w:r>
+      <w:r>
+        <w:t xml:space="preserve">u idućem poglavlju iz razloga što ovisi o RRR strukturi koja pohranjuje </w:t>
+      </w:r>
+      <w:r>
+        <w:rPr>
+          <w:i/>
+        </w:rPr>
+        <w:t xml:space="preserve">bit-vektore </w:t>
+      </w:r>
+      <w:r>
+        <w:t>stabla.</w:t>
+      </w:r>
+    </w:p>
+    <w:p>
+      <w:pPr>
+        <w:keepNext/>
+        <w:ind w:firstLine="1701"/>
+        <w:jc w:val="both"/>
+      </w:pPr>
+      <w:r>
+        <w:rPr>
+          <w:noProof/>
+          <w:lang w:val="en-US"/>
+        </w:rPr>
+        <w:lastRenderedPageBreak/>
+        <w:drawing>
+          <wp:inline distT="0" distB="0" distL="0" distR="0" wp14:anchorId="3C6870D9" wp14:editId="0780038D">
+            <wp:extent cx="3678840" cy="4201160"/>
+            <wp:effectExtent l="0" t="0" r="0" b="0"/>
+            <wp:docPr id="2" name="Picture 2"/>
+            <wp:cNvGraphicFramePr>
+              <a:graphicFrameLocks xmlns:a="http://schemas.openxmlformats.org/drawingml/2006/main" noChangeAspect="1"/>
+            </wp:cNvGraphicFramePr>
+            <a:graphic xmlns:a="http://schemas.openxmlformats.org/drawingml/2006/main">
+              <a:graphicData uri="http://schemas.openxmlformats.org/drawingml/2006/picture">
+                <pic:pic xmlns:pic="http://schemas.openxmlformats.org/drawingml/2006/picture">
+                  <pic:nvPicPr>
+                    <pic:cNvPr id="0" name="Wavelet usporedba.pdf"/>
+                    <pic:cNvPicPr/>
+                  </pic:nvPicPr>
+                  <pic:blipFill rotWithShape="1">
+                    <a:blip r:embed="rId8">
+                      <a:extLst>
+                        <a:ext uri="{28A0092B-C50C-407E-A947-70E740481C1C}">
+                          <a14:useLocalDpi xmlns:a14="http://schemas.microsoft.com/office/drawing/2010/main" val="0"/>
+                        </a:ext>
+                      </a:extLst>
+                    </a:blip>
+                    <a:srcRect l="19090" t="8813" r="17036" b="39641"/>
+                    <a:stretch/>
+                  </pic:blipFill>
+                  <pic:spPr bwMode="auto">
+                    <a:xfrm>
+                      <a:off x="0" y="0"/>
+                      <a:ext cx="3679655" cy="4202091"/>
+                    </a:xfrm>
+                    <a:prstGeom prst="rect">
+                      <a:avLst/>
+                    </a:prstGeom>
+                    <a:ln>
+                      <a:noFill/>
+                    </a:ln>
+                    <a:extLst>
+                      <a:ext uri="{53640926-AAD7-44d8-BBD7-CCE9431645EC}">
+                        <a14:shadowObscured xmlns:a14="http://schemas.microsoft.com/office/drawing/2010/main"/>
+                      </a:ext>
+                    </a:extLst>
+                  </pic:spPr>
+                </pic:pic>
+              </a:graphicData>
+            </a:graphic>
+          </wp:inline>
+        </w:drawing>
+      </w:r>
+    </w:p>
+    <w:p>
+      <w:pPr>
+        <w:pStyle w:val="Caption"/>
+        <w:jc w:val="center"/>
+      </w:pPr>
+      <w:r>
+        <w:t>Slika w</w:t>
+      </w:r>
+      <w:r>
+        <w:fldChar w:fldCharType="begin"/>
+      </w:r>
+      <w:r>
+        <w:instrText xml:space="preserve"> SEQ Slika \* ARABIC </w:instrText>
+      </w:r>
+      <w:r>
+        <w:fldChar w:fldCharType="separate"/>
+      </w:r>
+      <w:r>
+        <w:rPr>
+          <w:noProof/>
+        </w:rPr>
+        <w:t>1</w:t>
+      </w:r>
+      <w:r>
+        <w:fldChar w:fldCharType="end"/>
+      </w:r>
+    </w:p>
+    <w:p>
+      <w:pPr>
+        <w:jc w:val="both"/>
+      </w:pPr>
+    </w:p>
+    <w:p>
+      <w:pPr>
+        <w:spacing w:after="0" w:line="240" w:lineRule="auto"/>
+        <w:rPr>
+          <w:rFonts w:ascii="Times" w:eastAsia="Times New Roman" w:hAnsi="Times" w:cs="Times New Roman"/>
+          <w:sz w:val="20"/>
+          <w:szCs w:val="20"/>
+          <w:lang w:val="en-US"/>
+        </w:rPr>
+      </w:pPr>
+      <w:r>
+        <w:rPr>
+          <w:rFonts w:ascii="Helvetica" w:eastAsia="Times New Roman" w:hAnsi="Helvetica" w:cs="Times New Roman"/>
+          <w:color w:val="3E3E3E"/>
+          <w:sz w:val="24"/>
+          <w:szCs w:val="24"/>
+          <w:shd w:val="clear" w:color="auto" w:fill="FFFFFF"/>
+          <w:lang w:val="en-US"/>
+        </w:rPr>
+        <w:t>[</w:t>
+      </w:r>
+      <w:r>
+        <w:rPr>
+          <w:rFonts w:ascii="Helvetica" w:eastAsia="Times New Roman" w:hAnsi="Helvetica" w:cs="Times New Roman"/>
+          <w:color w:val="3E3E3E"/>
+          <w:sz w:val="24"/>
+          <w:szCs w:val="24"/>
+          <w:shd w:val="clear" w:color="auto" w:fill="FFFFFF"/>
+          <w:lang w:val="en-US"/>
+        </w:rPr>
+        <w:t>W1</w:t>
+      </w:r>
+      <w:r>
+        <w:rPr>
+          <w:rFonts w:ascii="Helvetica" w:eastAsia="Times New Roman" w:hAnsi="Helvetica" w:cs="Times New Roman"/>
+          <w:color w:val="3E3E3E"/>
+          <w:sz w:val="24"/>
+          <w:szCs w:val="24"/>
+          <w:shd w:val="clear" w:color="auto" w:fill="FFFFFF"/>
+          <w:lang w:val="en-US"/>
+        </w:rPr>
+        <w:t xml:space="preserve">] R. </w:t>
+      </w:r>
+      <w:proofErr w:type="spellStart"/>
+      <w:r>
+        <w:rPr>
+          <w:rFonts w:ascii="Helvetica" w:eastAsia="Times New Roman" w:hAnsi="Helvetica" w:cs="Times New Roman"/>
+          <w:color w:val="3E3E3E"/>
+          <w:sz w:val="24"/>
+          <w:szCs w:val="24"/>
+          <w:shd w:val="clear" w:color="auto" w:fill="FFFFFF"/>
+          <w:lang w:val="en-US"/>
+        </w:rPr>
+        <w:t>Grossi</w:t>
+      </w:r>
+      <w:proofErr w:type="spellEnd"/>
+      <w:r>
+        <w:rPr>
+          <w:rFonts w:ascii="Helvetica" w:eastAsia="Times New Roman" w:hAnsi="Helvetica" w:cs="Times New Roman"/>
+          <w:color w:val="3E3E3E"/>
+          <w:sz w:val="24"/>
+          <w:szCs w:val="24"/>
+          <w:shd w:val="clear" w:color="auto" w:fill="FFFFFF"/>
+          <w:lang w:val="en-US"/>
+        </w:rPr>
+        <w:t>, A. Gupta, and J. Vitter. High-order entropy-compressed text indexes. In Proceedings of the 14th an</w:t>
+      </w:r>
+      <w:r>
+        <w:rPr>
+          <w:rFonts w:ascii="Helvetica" w:eastAsia="Times New Roman" w:hAnsi="Helvetica" w:cs="Times New Roman"/>
+          <w:color w:val="3E3E3E"/>
+          <w:sz w:val="24"/>
+          <w:szCs w:val="24"/>
+          <w:shd w:val="clear" w:color="auto" w:fill="FFFFFF"/>
+          <w:lang w:val="en-US"/>
+        </w:rPr>
+        <w:t xml:space="preserve">nual ACM-SIAM symposium on </w:t>
+      </w:r>
+      <w:proofErr w:type="gramStart"/>
+      <w:r>
+        <w:rPr>
+          <w:rFonts w:ascii="Helvetica" w:eastAsia="Times New Roman" w:hAnsi="Helvetica" w:cs="Times New Roman"/>
+          <w:color w:val="3E3E3E"/>
+          <w:sz w:val="24"/>
+          <w:szCs w:val="24"/>
+          <w:shd w:val="clear" w:color="auto" w:fill="FFFFFF"/>
+          <w:lang w:val="en-US"/>
+        </w:rPr>
+        <w:t>Dis</w:t>
+      </w:r>
+      <w:r>
+        <w:rPr>
+          <w:rFonts w:ascii="Helvetica" w:eastAsia="Times New Roman" w:hAnsi="Helvetica" w:cs="Times New Roman"/>
+          <w:color w:val="3E3E3E"/>
+          <w:sz w:val="24"/>
+          <w:szCs w:val="24"/>
+          <w:shd w:val="clear" w:color="auto" w:fill="FFFFFF"/>
+          <w:lang w:val="en-US"/>
+        </w:rPr>
+        <w:t>crete</w:t>
+      </w:r>
+      <w:proofErr w:type="gramEnd"/>
+      <w:r>
+        <w:rPr>
+          <w:rFonts w:ascii="Helvetica" w:eastAsia="Times New Roman" w:hAnsi="Helvetica" w:cs="Times New Roman"/>
+          <w:color w:val="3E3E3E"/>
+          <w:sz w:val="24"/>
+          <w:szCs w:val="24"/>
+          <w:shd w:val="clear" w:color="auto" w:fill="FFFFFF"/>
+          <w:lang w:val="en-US"/>
+        </w:rPr>
+        <w:t xml:space="preserve"> algorithms, pages 841–850. </w:t>
+      </w:r>
+      <w:proofErr w:type="gramStart"/>
+      <w:r>
+        <w:rPr>
+          <w:rFonts w:ascii="Helvetica" w:eastAsia="Times New Roman" w:hAnsi="Helvetica" w:cs="Times New Roman"/>
+          <w:color w:val="3E3E3E"/>
+          <w:sz w:val="24"/>
+          <w:szCs w:val="24"/>
+          <w:shd w:val="clear" w:color="auto" w:fill="FFFFFF"/>
+          <w:lang w:val="en-US"/>
+        </w:rPr>
+        <w:t>Society for Industrial and Applied Mathematics, 2003.</w:t>
+      </w:r>
+      <w:proofErr w:type="gramEnd"/>
+    </w:p>
+    <w:p>
+      <w:pPr>
+        <w:jc w:val="both"/>
+      </w:pPr>
+    </w:p>
+    <w:p>
+      <w:pPr>
+        <w:jc w:val="both"/>
+        <w:rPr>
+          <w:u w:val="single"/>
+        </w:rPr>
+      </w:pPr>
+      <w:r>
+        <w:rPr>
+          <w:u w:val="single"/>
+        </w:rPr>
+        <w:t>Pronalazak ranga znaka unutar wavelet stabla</w:t>
+      </w:r>
+    </w:p>
+    <w:p>
+      <w:pPr>
+        <w:jc w:val="both"/>
+      </w:pPr>
+      <w:r>
+        <w:t xml:space="preserve">Slika w2 prikazuje primjer pronalaska ranga unutar wavelet stabla. </w:t>
+      </w:r>
+      <w:r>
+        <w:t>Točnije, primjer pronalazi rang znaka c na poziciji 9. U prvom koraku, budući da znamo da je slovo c kodirano s 0, brojimo nule do indeksa 9. Nakon što smo pronašli 7 nula, spuštam</w:t>
+      </w:r>
+      <w:r>
+        <w:t xml:space="preserve">o se u slijedeću razinu stabla - </w:t>
+      </w:r>
+      <w:r>
+        <w:t>u lijevu granu, iz razloga što je z</w:t>
+      </w:r>
+      <w:r>
+        <w:t>nak c kodiran s 0</w:t>
+      </w:r>
+      <w:r>
+        <w:t>. Sada, u ovoj grani, budući da je znak c kodiran s 1, brojimo koliko ima jedinica u prvih 7 znakova. Važno je primjetiti kako u ovom koraku ustvari idemo do indeksa 6, a ne 7.</w:t>
+      </w:r>
+      <w:r>
+        <w:t xml:space="preserve"> Nakon što su pronađene 4 jedinice, spuštamo se u iduću razinu, u desnu granu, te brojimo jedinice do četvrtog znaka</w:t>
+      </w:r>
+      <w:r>
+        <w:t xml:space="preserve"> (indeks 3)</w:t>
+      </w:r>
+      <w:r>
+        <w:t>. U ovoj razini, ujedno i posljednjoj razini stabla, do četvrtog znaka prebrojavamo 3 jedinice iz čega zaključujemo da je rang znaka c na poziciji 9 jednak 3.</w:t>
+      </w:r>
+    </w:p>
+    <w:p>
+      <w:pPr>
+        <w:keepNext/>
+        <w:ind w:firstLine="1276"/>
+        <w:jc w:val="both"/>
+      </w:pPr>
+      <w:r>
+        <w:rPr>
+          <w:noProof/>
+          <w:lang w:val="en-US"/>
+        </w:rPr>
+        <w:lastRenderedPageBreak/>
+        <w:drawing>
+          <wp:inline distT="0" distB="0" distL="0" distR="0" wp14:anchorId="5CCD0D3C" wp14:editId="64BBD133">
+            <wp:extent cx="4448538" cy="3127867"/>
+            <wp:effectExtent l="0" t="0" r="0" b="0"/>
+            <wp:docPr id="4" name="Picture 4"/>
+            <wp:cNvGraphicFramePr>
+              <a:graphicFrameLocks xmlns:a="http://schemas.openxmlformats.org/drawingml/2006/main" noChangeAspect="1"/>
+            </wp:cNvGraphicFramePr>
+            <a:graphic xmlns:a="http://schemas.openxmlformats.org/drawingml/2006/main">
+              <a:graphicData uri="http://schemas.openxmlformats.org/drawingml/2006/picture">
+                <pic:pic xmlns:pic="http://schemas.openxmlformats.org/drawingml/2006/picture">
+                  <pic:nvPicPr>
+                    <pic:cNvPr id="0" name="Wavelet query.pdf"/>
+                    <pic:cNvPicPr/>
+                  </pic:nvPicPr>
+                  <pic:blipFill rotWithShape="1">
+                    <a:blip r:embed="rId9">
+                      <a:extLst>
+                        <a:ext uri="{28A0092B-C50C-407E-A947-70E740481C1C}">
+                          <a14:useLocalDpi xmlns:a14="http://schemas.microsoft.com/office/drawing/2010/main" val="0"/>
+                        </a:ext>
+                      </a:extLst>
+                    </a:blip>
+                    <a:srcRect l="9639" t="-1" r="12684" b="61405"/>
+                    <a:stretch/>
+                  </pic:blipFill>
+                  <pic:spPr bwMode="auto">
+                    <a:xfrm>
+                      <a:off x="0" y="0"/>
+                      <a:ext cx="4450268" cy="3129083"/>
+                    </a:xfrm>
+                    <a:prstGeom prst="rect">
+                      <a:avLst/>
+                    </a:prstGeom>
+                    <a:ln>
+                      <a:noFill/>
+                    </a:ln>
+                    <a:extLst>
+                      <a:ext uri="{53640926-AAD7-44d8-BBD7-CCE9431645EC}">
+                        <a14:shadowObscured xmlns:a14="http://schemas.microsoft.com/office/drawing/2010/main"/>
+                      </a:ext>
+                    </a:extLst>
+                  </pic:spPr>
+                </pic:pic>
+              </a:graphicData>
+            </a:graphic>
+          </wp:inline>
+        </w:drawing>
+      </w:r>
+    </w:p>
+    <w:p>
+      <w:pPr>
+        <w:pStyle w:val="Caption"/>
+        <w:jc w:val="center"/>
+      </w:pPr>
+      <w:r>
+        <w:t>Slika w</w:t>
+      </w:r>
+      <w:fldSimple w:instr=" SEQ Slika \* ARABIC ">
+        <w:r>
+          <w:rPr>
+            <w:noProof/>
+          </w:rPr>
+          <w:t>2</w:t>
+        </w:r>
+      </w:fldSimple>
     </w:p>
     <w:p>
       <w:pPr>
@@ -580,7 +1016,11 @@
         <w:t>niz duljine n se dijelio u blokove veličine l i nadblokove veličine l^2, a vrijednost l se pritom izračunavala kao logaritam duljine niza, tj. l=logˇ2(n).</w:t>
       </w:r>
       <w:r>
-        <w:t xml:space="preserve"> Stvorena su polja BS i SBS veličina floor(n/l) i floor(n/l^2) </w:t>
+        <w:t xml:space="preserve"> </w:t>
+      </w:r>
+      <w:r>
+        <w:lastRenderedPageBreak/>
+        <w:t xml:space="preserve">Stvorena su polja BS i SBS veličina floor(n/l) i floor(n/l^2) </w:t>
       </w:r>
       <w:r>
         <w:t xml:space="preserve">za pohranjivanje </w:t>
@@ -649,7 +1089,7 @@
                     <pic:cNvPicPr/>
                   </pic:nvPicPr>
                   <pic:blipFill>
-                    <a:blip r:embed="rId8"/>
+                    <a:blip r:embed="rId10"/>
                     <a:stretch>
                       <a:fillRect/>
                     </a:stretch>
@@ -674,6 +1114,18 @@
       <w:pPr>
         <w:jc w:val="both"/>
       </w:pPr>
+      <w:r>
+        <w:t xml:space="preserve">Ukoliko se osvrnemo na primjer wavelet stabla prikazanim u prethodnom poglavlju (slika </w:t>
+      </w:r>
+      <w:r>
+        <w:t>w</w:t>
+      </w:r>
+      <w:r>
+        <w:t>1)</w:t>
+      </w:r>
+      <w:r>
+        <w:t>, lako možemo izračunati da, ukoliko stablo izgrađujemo originalnim algoritmom, ukupna veličina izgrađenih polja BS i SBS jednaka je 17. Ako se stablo izgradi dijeljenjem abecede na osnovi broja pojavljivanja znakova unutar ulaznog niza, ukupna veličina izgrađenih BS i SBS polja iznosi 14. Već na ovako malom primjeru zamjećuje se poprilična razlika između dobivenih veličina polja BS i SBS.</w:t>
+      </w:r>
     </w:p>
     <w:p>
       <w:pPr>
@@ -698,11 +1150,6 @@
       <w:pPr>
         <w:jc w:val="both"/>
       </w:pPr>
-    </w:p>
-    <w:p>
-      <w:pPr>
-        <w:jc w:val="both"/>
-      </w:pPr>
       <w:r>
         <w:t>Broj jedinica u nizu se izračunava kao zbroj vrijednosti zadnj</w:t>
       </w:r>
@@ -766,11 +1213,11 @@
         <w:t>=</w:t>
       </w:r>
       <w:r>
-        <w:t xml:space="preserve"> floor(pozicija/l^2) = floor(17/9) = 1, a zadnji popunjeni blok formulom ind_blok = floor(pozicija/l) = floor(17/3) = 5. Broj pojavljivanja jedinica u ostatku podniza računa se </w:t>
+        <w:t xml:space="preserve"> floor(pozicija/l^2) = floor(17/9) = 1, a zadnji popunjeni blok formulom ind_blok = floor(pozicija/l) = floor(17/3) = 5. Broj pojavljivanja jedinica u ostatku podniza računa se provjeravanjem broja jedinica u dijelu niza od pozicije ind_blok*l+1 do tražene pozicije (uključujući). U ovom primjeru potrebno je provjeriti pojavljivanje jednica u još dva elementa </w:t>
       </w:r>
       <w:r>
         <w:lastRenderedPageBreak/>
-        <w:t>provjeravanjem broja jedinica u dijelu niza od pozicije ind_blok*l+1 do tražene pozicije (uključujući). U ovom primjeru potrebno je provjeriti pojavljivanje jednica u još dva elementa niza, 16. i 17. elementu, čime se dobiva vrijednost dodatnih jedinica dodatne = 2. Ukupan broj pojavljivanja jedninica u nizu do 17. elementa niza se izračunava kao ukupno  = SBS(ind_nadblok) + BS(ind_blok) + dodatno = 5 + 1 + 2 = 8.</w:t>
+        <w:t>niza, 16. i 17. elementu, čime se dobiva vrijednost dodatnih jedinica dodatne = 2. Ukupan broj pojavljivanja jedninica u nizu do 17. elementa niza se izračunava kao ukupno  = SBS(ind_nadblok) + BS(ind_blok) + dodatno = 5 + 1 + 2 = 8.</w:t>
       </w:r>
     </w:p>
     <w:p>
@@ -803,7 +1250,7 @@
                     <pic:cNvPicPr/>
                   </pic:nvPicPr>
                   <pic:blipFill>
-                    <a:blip r:embed="rId9" cstate="print">
+                    <a:blip r:embed="rId11" cstate="print">
                       <a:extLst>
                         <a:ext uri="{28A0092B-C50C-407E-A947-70E740481C1C}">
                           <a14:useLocalDpi xmlns:a14="http://schemas.microsoft.com/office/drawing/2010/main" val="0"/>
@@ -896,8 +1343,196 @@
     </w:p>
     <w:p>
       <w:pPr>
-        <w:jc w:val="both"/>
-      </w:pPr>
+        <w:ind w:left="705" w:hanging="705"/>
+        <w:jc w:val="both"/>
+        <w:rPr>
+          <w:u w:val="single"/>
+        </w:rPr>
+      </w:pPr>
+      <w:r>
+        <w:rPr>
+          <w:u w:val="single"/>
+        </w:rPr>
+        <w:t>Burrows-Wheeler transformacija</w:t>
+      </w:r>
+    </w:p>
+    <w:p>
+      <w:pPr>
+        <w:jc w:val="both"/>
+      </w:pPr>
+      <w:r>
+        <w:t>Burrows-Wheeler transformac</w:t>
+      </w:r>
+      <w:r>
+        <w:t>ija</w:t>
+      </w:r>
+      <w:r>
+        <w:t>(</w:t>
+      </w:r>
+      <w:r>
+        <w:t>skraćeno BWT</w:t>
+      </w:r>
+      <w:r>
+        <w:t>)</w:t>
+      </w:r>
+      <w:r>
+        <w:t>, služi za kompresiju tekstualnog niza na osnovi pronalaska ponavljajućih uzoraka unutar tog niza</w:t>
+      </w:r>
+      <w:r>
+        <w:t xml:space="preserve">. </w:t>
+      </w:r>
+      <w:r>
+        <w:t>Ova tra</w:t>
+      </w:r>
+      <w:r>
+        <w:t>nsformacija je reverzibilna i ne iziskuje pohranu</w:t>
+      </w:r>
+      <w:r>
+        <w:t xml:space="preserve"> dodatnih podataka za rekonstrukciju originalnog niza.</w:t>
+      </w:r>
+      <w:r>
+        <w:t xml:space="preserve"> Osim ovoga, prilikom BWT transformacije, ni jedan znak originalnog niza se ne mijenja.</w:t>
+      </w:r>
+    </w:p>
+    <w:p>
+      <w:pPr>
+        <w:jc w:val="both"/>
+      </w:pPr>
+      <w:r>
+        <w:t>Algoritam transformacije provodi se u 4 koraka:</w:t>
+      </w:r>
+    </w:p>
+    <w:p>
+      <w:pPr>
+        <w:pStyle w:val="ListParagraph"/>
+        <w:numPr>
+          <w:ilvl w:val="0"/>
+          <w:numId w:val="3"/>
+        </w:numPr>
+        <w:jc w:val="both"/>
+      </w:pPr>
+      <w:r>
+        <w:t>Na kraj teksta postavlja se znak $ koji označava kraj te je, leksikografski gledano, najmanji znak ulazne abecede.</w:t>
+      </w:r>
+    </w:p>
+    <w:p>
+      <w:pPr>
+        <w:pStyle w:val="ListParagraph"/>
+        <w:numPr>
+          <w:ilvl w:val="0"/>
+          <w:numId w:val="3"/>
+        </w:numPr>
+        <w:jc w:val="both"/>
+      </w:pPr>
+      <w:r>
+        <w:t>Stvara se matrica svih različitih cikličkih pomaka niza dobivenog nakon 1. koraka.</w:t>
+      </w:r>
+    </w:p>
+    <w:p>
+      <w:pPr>
+        <w:pStyle w:val="ListParagraph"/>
+        <w:numPr>
+          <w:ilvl w:val="0"/>
+          <w:numId w:val="3"/>
+        </w:numPr>
+        <w:jc w:val="both"/>
+      </w:pPr>
+      <w:r>
+        <w:t>Matrica iz koraka 2 se sortira u leksikografskom poretku.</w:t>
+      </w:r>
+    </w:p>
+    <w:p>
+      <w:pPr>
+        <w:pStyle w:val="ListParagraph"/>
+        <w:numPr>
+          <w:ilvl w:val="0"/>
+          <w:numId w:val="3"/>
+        </w:numPr>
+        <w:jc w:val="both"/>
+      </w:pPr>
+      <w:r>
+        <w:t>Dobivena transformacija isčitava se iz poslijednjeg stupca matrice dobivene u koraku 3.</w:t>
+      </w:r>
+    </w:p>
+    <w:p>
+      <w:pPr>
+        <w:jc w:val="both"/>
+      </w:pPr>
+      <w:r>
+        <w:t>Tijek algoritma za riječ «banana» prikazan je na slici BWT1.</w:t>
+      </w:r>
+    </w:p>
+    <w:p>
+      <w:pPr>
+        <w:keepNext/>
+        <w:jc w:val="both"/>
+      </w:pPr>
+      <w:r>
+        <w:rPr>
+          <w:noProof/>
+          <w:lang w:val="en-US"/>
+        </w:rPr>
+        <w:lastRenderedPageBreak/>
+        <w:drawing>
+          <wp:inline distT="0" distB="0" distL="0" distR="0" wp14:anchorId="2CA2CF81" wp14:editId="6021F7F0">
+            <wp:extent cx="5759150" cy="1752146"/>
+            <wp:effectExtent l="0" t="0" r="0" b="635"/>
+            <wp:docPr id="5" name="Picture 5"/>
+            <wp:cNvGraphicFramePr>
+              <a:graphicFrameLocks xmlns:a="http://schemas.openxmlformats.org/drawingml/2006/main" noChangeAspect="1"/>
+            </wp:cNvGraphicFramePr>
+            <a:graphic xmlns:a="http://schemas.openxmlformats.org/drawingml/2006/main">
+              <a:graphicData uri="http://schemas.openxmlformats.org/drawingml/2006/picture">
+                <pic:pic xmlns:pic="http://schemas.openxmlformats.org/drawingml/2006/picture">
+                  <pic:nvPicPr>
+                    <pic:cNvPr id="0" name="bwt.pdf"/>
+                    <pic:cNvPicPr/>
+                  </pic:nvPicPr>
+                  <pic:blipFill rotWithShape="1">
+                    <a:blip r:embed="rId12">
+                      <a:extLst>
+                        <a:ext uri="{28A0092B-C50C-407E-A947-70E740481C1C}">
+                          <a14:useLocalDpi xmlns:a14="http://schemas.microsoft.com/office/drawing/2010/main" val="0"/>
+                        </a:ext>
+                      </a:extLst>
+                    </a:blip>
+                    <a:srcRect t="2538" b="75964"/>
+                    <a:stretch/>
+                  </pic:blipFill>
+                  <pic:spPr bwMode="auto">
+                    <a:xfrm>
+                      <a:off x="0" y="0"/>
+                      <a:ext cx="5759150" cy="1752146"/>
+                    </a:xfrm>
+                    <a:prstGeom prst="rect">
+                      <a:avLst/>
+                    </a:prstGeom>
+                    <a:ln>
+                      <a:noFill/>
+                    </a:ln>
+                    <a:extLst>
+                      <a:ext uri="{53640926-AAD7-44d8-BBD7-CCE9431645EC}">
+                        <a14:shadowObscured xmlns:a14="http://schemas.microsoft.com/office/drawing/2010/main"/>
+                      </a:ext>
+                    </a:extLst>
+                  </pic:spPr>
+                </pic:pic>
+              </a:graphicData>
+            </a:graphic>
+          </wp:inline>
+        </w:drawing>
+      </w:r>
+    </w:p>
+    <w:p>
+      <w:pPr>
+        <w:pStyle w:val="Caption"/>
+        <w:jc w:val="center"/>
+      </w:pPr>
+      <w:r>
+        <w:t>Slika BWT1</w:t>
+      </w:r>
+      <w:bookmarkStart w:id="0" w:name="_GoBack"/>
+      <w:bookmarkEnd w:id="0"/>
     </w:p>
     <w:p>
       <w:pPr>
@@ -1087,96 +1722,99 @@
         <w:jc w:val="both"/>
       </w:pPr>
       <w:r>
+        <w:t xml:space="preserve">FM indeks count je ustvari samo izvedba algoritma pretraživanja unatrag  </w:t>
+      </w:r>
+      <w:r>
+        <w:t>(eng</w:t>
+      </w:r>
+      <w:r>
+        <w:t>l</w:t>
+      </w:r>
+      <w:r>
+        <w:t xml:space="preserve">. </w:t>
+      </w:r>
+      <w:r>
+        <w:rPr>
+          <w:i/>
+        </w:rPr>
+        <w:t>backward search</w:t>
+      </w:r>
+      <w:r>
+        <w:t>)</w:t>
+      </w:r>
+      <w:r>
+        <w:t xml:space="preserve"> u kojemu se kreće s pretraživanjem od zadnjeg znaka uzorka P te ako uzorak postoji u tekstu</w:t>
+      </w:r>
+      <w:r>
+        <w:t>,</w:t>
+      </w:r>
+      <w:r>
+        <w:t xml:space="preserve"> algoritam vraća koliko se puta on u tekstu ponavlja.</w:t>
+      </w:r>
+    </w:p>
+    <w:p>
+      <w:pPr>
+        <w:jc w:val="both"/>
+      </w:pPr>
+      <w:r>
+        <w:t>P</w:t>
+      </w:r>
+      <w:r>
+        <w:t>ronalaženje broja</w:t>
+      </w:r>
+      <w:r>
+        <w:t xml:space="preserve"> pojavljivanja uzorka u tekstu provodi se tako da se nad zadanim tekstom prvo stvori FM i</w:t>
+      </w:r>
+      <w:r>
+        <w:t xml:space="preserve">ndeks sa svojim strukturama OCC </w:t>
+      </w:r>
+      <w:r>
+        <w:t xml:space="preserve">tablicom i </w:t>
+      </w:r>
+      <w:r>
+        <w:t xml:space="preserve">C </w:t>
+      </w:r>
+      <w:r>
+        <w:t>tablicom te se zatim koristeći stvorene tablice provodi prebrojavanje za zadani uzorak</w:t>
+      </w:r>
+      <w:r>
+        <w:t>.</w:t>
+      </w:r>
+    </w:p>
+    <w:p>
+      <w:pPr>
+        <w:jc w:val="both"/>
+      </w:pPr>
+      <w:r>
+        <w:t xml:space="preserve">U originalnoj implementaciji FM indeksa [002], algoritam pretraživanja unatrag se provodi nad nizom znakova koji je dobiven iz originalnog teksta na koji su primjenjene različite operacije. Nad originalnim tekstom provedene su redom Burrows-Wheeler transformacija, </w:t>
+      </w:r>
+      <w:r>
+        <w:t>Move-To-Front</w:t>
+      </w:r>
+      <w:r>
+        <w:t xml:space="preserve"> i</w:t>
+      </w:r>
+      <w:r>
+        <w:t xml:space="preserve"> Run-length kodiranje</w:t>
+      </w:r>
+      <w:r>
+        <w:t xml:space="preserve"> te stvaranje prefiksnog koda promjenjive duljine.</w:t>
+      </w:r>
+      <w:r>
+        <w:t xml:space="preserve"> </w:t>
+      </w:r>
+      <w:r>
+        <w:t xml:space="preserve"> </w:t>
+      </w:r>
+      <w:r>
+        <w:t>Za provođenje algoritma potrebne su funkcije C(c) i Occ(c,i). C(c) daje broj znakova u (originalnom) tekstu koji su abecedno prije znaka c uključujući i ponavljanje pojedinih znakova. Occ(c,i) daje broj pojavljivanja znaka c u B[1,i], i=1...|S|, gdje je S originalni tekst, B niz dobiven transformacijama originalnog teksta, a znak c je bilokoji znak iz abecede originalnog teksta.</w:t>
+      </w:r>
+      <w:r>
+        <w:t xml:space="preserve"> Pokazano je [neka referenca] da brzina izvođenja funkcije Occ(c,i) određuje brzinu izvođenja cijelog algoritma pretraživanja unatrag. U originalnoj implementaciji funkcija Occ(c,i) se računa korištenjem transformiranog (sažetog) originalnog </w:t>
+      </w:r>
+      <w:r>
         <w:lastRenderedPageBreak/>
-        <w:t xml:space="preserve">FM indeks count je ustvari samo izvedba algoritma pretraživanja unatrag  </w:t>
-      </w:r>
-      <w:r>
-        <w:t>(eng</w:t>
-      </w:r>
-      <w:r>
-        <w:t>l</w:t>
-      </w:r>
-      <w:r>
-        <w:t xml:space="preserve">. </w:t>
-      </w:r>
-      <w:r>
-        <w:rPr>
-          <w:i/>
-        </w:rPr>
-        <w:t>backward search</w:t>
-      </w:r>
-      <w:r>
-        <w:t>)</w:t>
-      </w:r>
-      <w:r>
-        <w:t xml:space="preserve"> u kojemu se kreće s pretraživanjem od zadnjeg znaka uzorka P te ako uzorak postoji u tekstu</w:t>
-      </w:r>
-      <w:r>
-        <w:t>,</w:t>
-      </w:r>
-      <w:r>
-        <w:t xml:space="preserve"> algoritam vraća koliko se puta on u tekstu ponavlja.</w:t>
-      </w:r>
-    </w:p>
-    <w:p>
-      <w:pPr>
-        <w:jc w:val="both"/>
-      </w:pPr>
-      <w:r>
-        <w:t>P</w:t>
-      </w:r>
-      <w:r>
-        <w:t>ronalaženje broja</w:t>
-      </w:r>
-      <w:r>
-        <w:t xml:space="preserve"> pojavljivanja uzorka u tekstu provodi se tako da se nad zadanim tekstom prvo stvori FM i</w:t>
-      </w:r>
-      <w:r>
-        <w:t xml:space="preserve">ndeks sa svojim strukturama OCC </w:t>
-      </w:r>
-      <w:r>
-        <w:t xml:space="preserve">tablicom i </w:t>
-      </w:r>
-      <w:r>
-        <w:t xml:space="preserve">C </w:t>
-      </w:r>
-      <w:r>
-        <w:t>tablicom te se zatim koristeći stvorene tablice provodi prebrojavanje za zadani uzorak</w:t>
-      </w:r>
-      <w:r>
-        <w:t>.</w:t>
-      </w:r>
-    </w:p>
-    <w:p>
-      <w:pPr>
-        <w:jc w:val="both"/>
-      </w:pPr>
-      <w:r>
-        <w:t xml:space="preserve">U originalnoj implementaciji FM indeksa [002], algoritam pretraživanja unatrag se provodi nad nizom znakova koji je dobiven iz originalnog teksta na koji su primjenjene različite operacije. Nad originalnim tekstom provedene su redom Burrows-Wheeler transformacija, </w:t>
-      </w:r>
-      <w:r>
-        <w:t>Move-To-Front</w:t>
-      </w:r>
-      <w:r>
-        <w:t xml:space="preserve"> i</w:t>
-      </w:r>
-      <w:r>
-        <w:t xml:space="preserve"> Run-length kodiranje</w:t>
-      </w:r>
-      <w:r>
-        <w:t xml:space="preserve"> te stvaranje prefiksnog koda promjenjive duljine.</w:t>
-      </w:r>
-      <w:r>
-        <w:t xml:space="preserve"> </w:t>
-      </w:r>
-      <w:r>
-        <w:t xml:space="preserve"> </w:t>
-      </w:r>
-      <w:r>
-        <w:t>Za provođenje algoritma potrebne su funkcije C(c) i Occ(c,i). C(c) daje broj znakova u (originalnom) tekstu koji su abecedno prije znaka c uključujući i ponavljanje pojedinih znakova. Occ(c,i) daje broj pojavljivanja znaka c u B[1,i], i=1...|S|, gdje je S originalni tekst, B niz dobiven transformacijama originalnog teksta, a znak c je bilokoji znak iz abecede originalnog teksta.</w:t>
-      </w:r>
-      <w:r>
-        <w:t xml:space="preserve"> Pokazano je [neka referenca] da brzina izvođenja funkcije Occ(c,i) određuje brzinu izvođenja cijelog algoritma pretraživanja unatrag. U originalnoj implementaciji funkcija Occ(c,i) se računa korištenjem transformiranog (sažetog) originalnog teksta te nekoliko dodatnih pomoćnih struktura. </w:t>
+        <w:t xml:space="preserve">teksta te nekoliko dodatnih pomoćnih struktura. </w:t>
       </w:r>
       <w:r>
         <w:rPr>
@@ -1910,8 +2548,213 @@
       </w:pPr>
     </w:lvl>
   </w:abstractNum>
+  <w:abstractNum w:abstractNumId="1">
+    <w:nsid w:val="1FF70AD7"/>
+    <w:multiLevelType w:val="hybridMultilevel"/>
+    <w:tmpl w:val="2D42C33E"/>
+    <w:lvl w:ilvl="0" w:tplc="04090001">
+      <w:start w:val="1"/>
+      <w:numFmt w:val="bullet"/>
+      <w:lvlText w:val=""/>
+      <w:lvlJc w:val="left"/>
+      <w:pPr>
+        <w:ind w:left="720" w:hanging="360"/>
+      </w:pPr>
+      <w:rPr>
+        <w:rFonts w:ascii="Symbol" w:hAnsi="Symbol" w:hint="default"/>
+      </w:rPr>
+    </w:lvl>
+    <w:lvl w:ilvl="1" w:tplc="04090003" w:tentative="1">
+      <w:start w:val="1"/>
+      <w:numFmt w:val="bullet"/>
+      <w:lvlText w:val="o"/>
+      <w:lvlJc w:val="left"/>
+      <w:pPr>
+        <w:ind w:left="1440" w:hanging="360"/>
+      </w:pPr>
+      <w:rPr>
+        <w:rFonts w:ascii="Courier New" w:hAnsi="Courier New" w:hint="default"/>
+      </w:rPr>
+    </w:lvl>
+    <w:lvl w:ilvl="2" w:tplc="04090005" w:tentative="1">
+      <w:start w:val="1"/>
+      <w:numFmt w:val="bullet"/>
+      <w:lvlText w:val=""/>
+      <w:lvlJc w:val="left"/>
+      <w:pPr>
+        <w:ind w:left="2160" w:hanging="360"/>
+      </w:pPr>
+      <w:rPr>
+        <w:rFonts w:ascii="Wingdings" w:hAnsi="Wingdings" w:hint="default"/>
+      </w:rPr>
+    </w:lvl>
+    <w:lvl w:ilvl="3" w:tplc="04090001" w:tentative="1">
+      <w:start w:val="1"/>
+      <w:numFmt w:val="bullet"/>
+      <w:lvlText w:val=""/>
+      <w:lvlJc w:val="left"/>
+      <w:pPr>
+        <w:ind w:left="2880" w:hanging="360"/>
+      </w:pPr>
+      <w:rPr>
+        <w:rFonts w:ascii="Symbol" w:hAnsi="Symbol" w:hint="default"/>
+      </w:rPr>
+    </w:lvl>
+    <w:lvl w:ilvl="4" w:tplc="04090003" w:tentative="1">
+      <w:start w:val="1"/>
+      <w:numFmt w:val="bullet"/>
+      <w:lvlText w:val="o"/>
+      <w:lvlJc w:val="left"/>
+      <w:pPr>
+        <w:ind w:left="3600" w:hanging="360"/>
+      </w:pPr>
+      <w:rPr>
+        <w:rFonts w:ascii="Courier New" w:hAnsi="Courier New" w:hint="default"/>
+      </w:rPr>
+    </w:lvl>
+    <w:lvl w:ilvl="5" w:tplc="04090005" w:tentative="1">
+      <w:start w:val="1"/>
+      <w:numFmt w:val="bullet"/>
+      <w:lvlText w:val=""/>
+      <w:lvlJc w:val="left"/>
+      <w:pPr>
+        <w:ind w:left="4320" w:hanging="360"/>
+      </w:pPr>
+      <w:rPr>
+        <w:rFonts w:ascii="Wingdings" w:hAnsi="Wingdings" w:hint="default"/>
+      </w:rPr>
+    </w:lvl>
+    <w:lvl w:ilvl="6" w:tplc="04090001" w:tentative="1">
+      <w:start w:val="1"/>
+      <w:numFmt w:val="bullet"/>
+      <w:lvlText w:val=""/>
+      <w:lvlJc w:val="left"/>
+      <w:pPr>
+        <w:ind w:left="5040" w:hanging="360"/>
+      </w:pPr>
+      <w:rPr>
+        <w:rFonts w:ascii="Symbol" w:hAnsi="Symbol" w:hint="default"/>
+      </w:rPr>
+    </w:lvl>
+    <w:lvl w:ilvl="7" w:tplc="04090003" w:tentative="1">
+      <w:start w:val="1"/>
+      <w:numFmt w:val="bullet"/>
+      <w:lvlText w:val="o"/>
+      <w:lvlJc w:val="left"/>
+      <w:pPr>
+        <w:ind w:left="5760" w:hanging="360"/>
+      </w:pPr>
+      <w:rPr>
+        <w:rFonts w:ascii="Courier New" w:hAnsi="Courier New" w:hint="default"/>
+      </w:rPr>
+    </w:lvl>
+    <w:lvl w:ilvl="8" w:tplc="04090005" w:tentative="1">
+      <w:start w:val="1"/>
+      <w:numFmt w:val="bullet"/>
+      <w:lvlText w:val=""/>
+      <w:lvlJc w:val="left"/>
+      <w:pPr>
+        <w:ind w:left="6480" w:hanging="360"/>
+      </w:pPr>
+      <w:rPr>
+        <w:rFonts w:ascii="Wingdings" w:hAnsi="Wingdings" w:hint="default"/>
+      </w:rPr>
+    </w:lvl>
+  </w:abstractNum>
+  <w:abstractNum w:abstractNumId="2">
+    <w:nsid w:val="4E5734F5"/>
+    <w:multiLevelType w:val="hybridMultilevel"/>
+    <w:tmpl w:val="CA1E6518"/>
+    <w:lvl w:ilvl="0" w:tplc="0409000F">
+      <w:start w:val="1"/>
+      <w:numFmt w:val="decimal"/>
+      <w:lvlText w:val="%1."/>
+      <w:lvlJc w:val="left"/>
+      <w:pPr>
+        <w:ind w:left="720" w:hanging="360"/>
+      </w:pPr>
+    </w:lvl>
+    <w:lvl w:ilvl="1" w:tplc="04090019" w:tentative="1">
+      <w:start w:val="1"/>
+      <w:numFmt w:val="lowerLetter"/>
+      <w:lvlText w:val="%2."/>
+      <w:lvlJc w:val="left"/>
+      <w:pPr>
+        <w:ind w:left="1440" w:hanging="360"/>
+      </w:pPr>
+    </w:lvl>
+    <w:lvl w:ilvl="2" w:tplc="0409001B" w:tentative="1">
+      <w:start w:val="1"/>
+      <w:numFmt w:val="lowerRoman"/>
+      <w:lvlText w:val="%3."/>
+      <w:lvlJc w:val="right"/>
+      <w:pPr>
+        <w:ind w:left="2160" w:hanging="180"/>
+      </w:pPr>
+    </w:lvl>
+    <w:lvl w:ilvl="3" w:tplc="0409000F" w:tentative="1">
+      <w:start w:val="1"/>
+      <w:numFmt w:val="decimal"/>
+      <w:lvlText w:val="%4."/>
+      <w:lvlJc w:val="left"/>
+      <w:pPr>
+        <w:ind w:left="2880" w:hanging="360"/>
+      </w:pPr>
+    </w:lvl>
+    <w:lvl w:ilvl="4" w:tplc="04090019" w:tentative="1">
+      <w:start w:val="1"/>
+      <w:numFmt w:val="lowerLetter"/>
+      <w:lvlText w:val="%5."/>
+      <w:lvlJc w:val="left"/>
+      <w:pPr>
+        <w:ind w:left="3600" w:hanging="360"/>
+      </w:pPr>
+    </w:lvl>
+    <w:lvl w:ilvl="5" w:tplc="0409001B" w:tentative="1">
+      <w:start w:val="1"/>
+      <w:numFmt w:val="lowerRoman"/>
+      <w:lvlText w:val="%6."/>
+      <w:lvlJc w:val="right"/>
+      <w:pPr>
+        <w:ind w:left="4320" w:hanging="180"/>
+      </w:pPr>
+    </w:lvl>
+    <w:lvl w:ilvl="6" w:tplc="0409000F" w:tentative="1">
+      <w:start w:val="1"/>
+      <w:numFmt w:val="decimal"/>
+      <w:lvlText w:val="%7."/>
+      <w:lvlJc w:val="left"/>
+      <w:pPr>
+        <w:ind w:left="5040" w:hanging="360"/>
+      </w:pPr>
+    </w:lvl>
+    <w:lvl w:ilvl="7" w:tplc="04090019" w:tentative="1">
+      <w:start w:val="1"/>
+      <w:numFmt w:val="lowerLetter"/>
+      <w:lvlText w:val="%8."/>
+      <w:lvlJc w:val="left"/>
+      <w:pPr>
+        <w:ind w:left="5760" w:hanging="360"/>
+      </w:pPr>
+    </w:lvl>
+    <w:lvl w:ilvl="8" w:tplc="0409001B" w:tentative="1">
+      <w:start w:val="1"/>
+      <w:numFmt w:val="lowerRoman"/>
+      <w:lvlText w:val="%9."/>
+      <w:lvlJc w:val="right"/>
+      <w:pPr>
+        <w:ind w:left="6480" w:hanging="180"/>
+      </w:pPr>
+    </w:lvl>
+  </w:abstractNum>
   <w:num w:numId="1">
     <w:abstractNumId w:val="0"/>
+  </w:num>
+  <w:num w:numId="2">
+    <w:abstractNumId w:val="1"/>
+  </w:num>
+  <w:num w:numId="3">
+    <w:abstractNumId w:val="2"/>
   </w:num>
 </w:numbering>
 </file>
@@ -2214,6 +3057,25 @@
       <w:contextualSpacing/>
     </w:pPr>
   </w:style>
+  <w:style w:type="paragraph" w:styleId="Caption">
+    <w:name w:val="caption"/>
+    <w:basedOn w:val="Normal"/>
+    <w:next w:val="Normal"/>
+    <w:uiPriority w:val="35"/>
+    <w:unhideWhenUsed/>
+    <w:qFormat/>
+    <w:rsid w:val="00DB76FE"/>
+    <w:pPr>
+      <w:spacing w:line="240" w:lineRule="auto"/>
+    </w:pPr>
+    <w:rPr>
+      <w:b/>
+      <w:bCs/>
+      <w:color w:val="4F81BD" w:themeColor="accent1"/>
+      <w:sz w:val="18"/>
+      <w:szCs w:val="18"/>
+    </w:rPr>
+  </w:style>
 </w:styles>
 </file>
 
@@ -2514,6 +3376,25 @@
       <w:ind w:left="720"/>
       <w:contextualSpacing/>
     </w:pPr>
+  </w:style>
+  <w:style w:type="paragraph" w:styleId="Caption">
+    <w:name w:val="caption"/>
+    <w:basedOn w:val="Normal"/>
+    <w:next w:val="Normal"/>
+    <w:uiPriority w:val="35"/>
+    <w:unhideWhenUsed/>
+    <w:qFormat/>
+    <w:rsid w:val="00DB76FE"/>
+    <w:pPr>
+      <w:spacing w:line="240" w:lineRule="auto"/>
+    </w:pPr>
+    <w:rPr>
+      <w:b/>
+      <w:bCs/>
+      <w:color w:val="4F81BD" w:themeColor="accent1"/>
+      <w:sz w:val="18"/>
+      <w:szCs w:val="18"/>
+    </w:rPr>
   </w:style>
 </w:styles>
 </file>

</xml_diff>

<commit_message>
Dodana latex dokumentacija (radna verzija)
Osim toga, malo preorganiziran folder jer je bio salata.
</commit_message>
<xml_diff>
--- a/documentation/temp/dokumentacija.docx
+++ b/documentation/temp/dokumentacija.docx
@@ -568,24 +568,14 @@
       <w:r>
         <w:t>Slika w</w:t>
       </w:r>
-      <w:r>
-        <w:fldChar w:fldCharType="begin"/>
-      </w:r>
-      <w:r>
-        <w:instrText xml:space="preserve"> SEQ Slika \* ARABIC </w:instrText>
-      </w:r>
-      <w:r>
-        <w:fldChar w:fldCharType="separate"/>
-      </w:r>
-      <w:r>
-        <w:rPr>
-          <w:noProof/>
-        </w:rPr>
-        <w:t>1</w:t>
-      </w:r>
-      <w:r>
-        <w:fldChar w:fldCharType="end"/>
-      </w:r>
+      <w:fldSimple w:instr=" SEQ Slika \* ARABIC ">
+        <w:r>
+          <w:rPr>
+            <w:noProof/>
+          </w:rPr>
+          <w:t>1</w:t>
+        </w:r>
+      </w:fldSimple>
     </w:p>
     <w:p>
       <w:pPr>
@@ -633,9 +623,8 @@
           <w:shd w:val="clear" w:color="auto" w:fill="FFFFFF"/>
           <w:lang w:val="en-US"/>
         </w:rPr>
-        <w:t xml:space="preserve">] R. </w:t>
-      </w:r>
-      <w:proofErr w:type="spellStart"/>
+        <w:t>] R. Grossi, A. Gupta, and J. Vitter. High-order entropy-compressed text indexes. In Proceedings of the 14th an</w:t>
+      </w:r>
       <w:r>
         <w:rPr>
           <w:rFonts w:ascii="Helvetica" w:eastAsia="Times New Roman" w:hAnsi="Helvetica" w:cs="Times New Roman"/>
@@ -645,9 +634,8 @@
           <w:shd w:val="clear" w:color="auto" w:fill="FFFFFF"/>
           <w:lang w:val="en-US"/>
         </w:rPr>
-        <w:t>Grossi</w:t>
-      </w:r>
-      <w:proofErr w:type="spellEnd"/>
+        <w:t>nual ACM-SIAM symposium on Dis</w:t>
+      </w:r>
       <w:r>
         <w:rPr>
           <w:rFonts w:ascii="Helvetica" w:eastAsia="Times New Roman" w:hAnsi="Helvetica" w:cs="Times New Roman"/>
@@ -657,67 +645,8 @@
           <w:shd w:val="clear" w:color="auto" w:fill="FFFFFF"/>
           <w:lang w:val="en-US"/>
         </w:rPr>
-        <w:t>, A. Gupta, and J. Vitter. High-order entropy-compressed text indexes. In Proceedings of the 14th an</w:t>
-      </w:r>
-      <w:r>
-        <w:rPr>
-          <w:rFonts w:ascii="Helvetica" w:eastAsia="Times New Roman" w:hAnsi="Helvetica" w:cs="Times New Roman"/>
-          <w:color w:val="3E3E3E"/>
-          <w:sz w:val="24"/>
-          <w:szCs w:val="24"/>
-          <w:shd w:val="clear" w:color="auto" w:fill="FFFFFF"/>
-          <w:lang w:val="en-US"/>
-        </w:rPr>
-        <w:t xml:space="preserve">nual ACM-SIAM symposium on </w:t>
-      </w:r>
-      <w:proofErr w:type="gramStart"/>
-      <w:r>
-        <w:rPr>
-          <w:rFonts w:ascii="Helvetica" w:eastAsia="Times New Roman" w:hAnsi="Helvetica" w:cs="Times New Roman"/>
-          <w:color w:val="3E3E3E"/>
-          <w:sz w:val="24"/>
-          <w:szCs w:val="24"/>
-          <w:shd w:val="clear" w:color="auto" w:fill="FFFFFF"/>
-          <w:lang w:val="en-US"/>
-        </w:rPr>
-        <w:t>Dis</w:t>
-      </w:r>
-      <w:r>
-        <w:rPr>
-          <w:rFonts w:ascii="Helvetica" w:eastAsia="Times New Roman" w:hAnsi="Helvetica" w:cs="Times New Roman"/>
-          <w:color w:val="3E3E3E"/>
-          <w:sz w:val="24"/>
-          <w:szCs w:val="24"/>
-          <w:shd w:val="clear" w:color="auto" w:fill="FFFFFF"/>
-          <w:lang w:val="en-US"/>
-        </w:rPr>
-        <w:t>crete</w:t>
-      </w:r>
-      <w:proofErr w:type="gramEnd"/>
-      <w:r>
-        <w:rPr>
-          <w:rFonts w:ascii="Helvetica" w:eastAsia="Times New Roman" w:hAnsi="Helvetica" w:cs="Times New Roman"/>
-          <w:color w:val="3E3E3E"/>
-          <w:sz w:val="24"/>
-          <w:szCs w:val="24"/>
-          <w:shd w:val="clear" w:color="auto" w:fill="FFFFFF"/>
-          <w:lang w:val="en-US"/>
-        </w:rPr>
-        <w:t xml:space="preserve"> algorithms, pages 841–850. </w:t>
-      </w:r>
-      <w:proofErr w:type="gramStart"/>
-      <w:r>
-        <w:rPr>
-          <w:rFonts w:ascii="Helvetica" w:eastAsia="Times New Roman" w:hAnsi="Helvetica" w:cs="Times New Roman"/>
-          <w:color w:val="3E3E3E"/>
-          <w:sz w:val="24"/>
-          <w:szCs w:val="24"/>
-          <w:shd w:val="clear" w:color="auto" w:fill="FFFFFF"/>
-          <w:lang w:val="en-US"/>
-        </w:rPr>
-        <w:t>Society for Industrial and Applied Mathematics, 2003.</w:t>
-      </w:r>
-      <w:proofErr w:type="gramEnd"/>
+        <w:t>crete algorithms, pages 841–850. Society for Industrial and Applied Mathematics, 2003.</w:t>
+      </w:r>
     </w:p>
     <w:p>
       <w:pPr>
@@ -1367,6 +1296,9 @@
         <w:t>ija</w:t>
       </w:r>
       <w:r>
+        <w:t xml:space="preserve"> </w:t>
+      </w:r>
+      <w:r>
         <w:t>(</w:t>
       </w:r>
       <w:r>
@@ -1376,7 +1308,13 @@
         <w:t>)</w:t>
       </w:r>
       <w:r>
-        <w:t>, služi za kompresiju tekstualnog niza na osnovi pronalaska ponavljajućih uzoraka unutar tog niza</w:t>
+        <w:t xml:space="preserve"> [BWTlit1]</w:t>
+      </w:r>
+      <w:r>
+        <w:t xml:space="preserve">, služi za kompresiju tekstualnog niza na osnovi pronalaska ponavljajućih uzoraka unutar </w:t>
+      </w:r>
+      <w:r>
+        <w:t>njega</w:t>
       </w:r>
       <w:r>
         <w:t xml:space="preserve">. </w:t>
@@ -1392,6 +1330,32 @@
       </w:r>
       <w:r>
         <w:t xml:space="preserve"> Osim ovoga, prilikom BWT transformacije, ni jedan znak originalnog niza se ne mijenja.</w:t>
+      </w:r>
+      <w:r>
+        <w:t xml:space="preserve"> Dodatna prednost je činjenica da se za transformaciju (osim dodavanja znaka $) ne proširuje ulazna abeceda.</w:t>
+      </w:r>
+      <w:r>
+        <w:t xml:space="preserve"> Ukoliko ulazni niz sadrži više jednakih podnizova, velika je vjerojatnost da će transformirani niz sadržavati uzastopne nizove jednakih znakova, što kasnije </w:t>
+      </w:r>
+      <w:r>
+        <w:t>uvelike pogoduje njegovom komprimiranju</w:t>
+      </w:r>
+      <w:r>
+        <w:t>.</w:t>
+      </w:r>
+    </w:p>
+    <w:p>
+      <w:pPr>
+        <w:jc w:val="both"/>
+        <w:rPr>
+          <w:u w:val="single"/>
+        </w:rPr>
+      </w:pPr>
+      <w:r>
+        <w:rPr>
+          <w:u w:val="single"/>
+        </w:rPr>
+        <w:t>Algoritam transformacije</w:t>
       </w:r>
     </w:p>
     <w:p>
@@ -1461,6 +1425,105 @@
       <w:r>
         <w:t>Tijek algoritma za riječ «banana» prikazan je na slici BWT1.</w:t>
       </w:r>
+      <w:r>
+        <w:t xml:space="preserve"> Vidi se kako je BWT transformacija te riječi jednaka annb$aa. </w:t>
+      </w:r>
+    </w:p>
+    <w:p>
+      <w:pPr>
+        <w:spacing w:after="0" w:line="240" w:lineRule="auto"/>
+        <w:rPr>
+          <w:rFonts w:ascii="Times" w:eastAsia="Times New Roman" w:hAnsi="Times" w:cs="Times New Roman"/>
+          <w:sz w:val="20"/>
+          <w:szCs w:val="20"/>
+          <w:lang w:val="en-US"/>
+        </w:rPr>
+      </w:pPr>
+      <w:r>
+        <w:rPr>
+          <w:rFonts w:ascii="Helvetica" w:eastAsia="Times New Roman" w:hAnsi="Helvetica" w:cs="Times New Roman"/>
+          <w:sz w:val="18"/>
+          <w:szCs w:val="18"/>
+          <w:shd w:val="clear" w:color="auto" w:fill="FFFFFF"/>
+          <w:lang w:val="en-US"/>
+        </w:rPr>
+        <w:lastRenderedPageBreak/>
+        <w:t>[</w:t>
+      </w:r>
+      <w:r>
+        <w:t>BWTlit1</w:t>
+      </w:r>
+      <w:r>
+        <w:rPr>
+          <w:rFonts w:ascii="Helvetica" w:eastAsia="Times New Roman" w:hAnsi="Helvetica" w:cs="Times New Roman"/>
+          <w:sz w:val="18"/>
+          <w:szCs w:val="18"/>
+          <w:shd w:val="clear" w:color="auto" w:fill="FFFFFF"/>
+          <w:lang w:val="en-US"/>
+        </w:rPr>
+        <w:t>]</w:t>
+      </w:r>
+      <w:r>
+        <w:rPr>
+          <w:rFonts w:ascii="Helvetica" w:eastAsia="Times New Roman" w:hAnsi="Helvetica" w:cs="Times New Roman"/>
+          <w:sz w:val="18"/>
+          <w:szCs w:val="18"/>
+          <w:shd w:val="clear" w:color="auto" w:fill="FFFFFF"/>
+          <w:lang w:val="en-US"/>
+        </w:rPr>
+        <w:t>Burrows, Michael; Wheeler, David J. (1994), </w:t>
+      </w:r>
+      <w:r>
+        <w:rPr>
+          <w:rFonts w:ascii="Helvetica" w:eastAsia="Times New Roman" w:hAnsi="Helvetica" w:cs="Times New Roman"/>
+          <w:i/>
+          <w:iCs/>
+          <w:sz w:val="18"/>
+          <w:szCs w:val="18"/>
+          <w:shd w:val="clear" w:color="auto" w:fill="FFFFFF"/>
+          <w:lang w:val="en-US"/>
+        </w:rPr>
+        <w:t>A block sorting lo</w:t>
+      </w:r>
+      <w:r>
+        <w:rPr>
+          <w:rFonts w:ascii="Helvetica" w:eastAsia="Times New Roman" w:hAnsi="Helvetica" w:cs="Times New Roman"/>
+          <w:i/>
+          <w:iCs/>
+          <w:sz w:val="18"/>
+          <w:szCs w:val="18"/>
+          <w:shd w:val="clear" w:color="auto" w:fill="FFFFFF"/>
+          <w:lang w:val="en-US"/>
+        </w:rPr>
+        <w:t>s</w:t>
+      </w:r>
+      <w:r>
+        <w:rPr>
+          <w:rFonts w:ascii="Helvetica" w:eastAsia="Times New Roman" w:hAnsi="Helvetica" w:cs="Times New Roman"/>
+          <w:i/>
+          <w:iCs/>
+          <w:sz w:val="18"/>
+          <w:szCs w:val="18"/>
+          <w:shd w:val="clear" w:color="auto" w:fill="FFFFFF"/>
+          <w:lang w:val="en-US"/>
+        </w:rPr>
+        <w:t>sless data compression algorithm</w:t>
+      </w:r>
+      <w:r>
+        <w:rPr>
+          <w:rFonts w:ascii="Helvetica" w:eastAsia="Times New Roman" w:hAnsi="Helvetica" w:cs="Times New Roman"/>
+          <w:sz w:val="18"/>
+          <w:szCs w:val="18"/>
+          <w:shd w:val="clear" w:color="auto" w:fill="FFFFFF"/>
+          <w:lang w:val="en-US"/>
+        </w:rPr>
+        <w:t>, Technical Report 124, Digital Equipment Corporation</w:t>
+      </w:r>
+    </w:p>
+    <w:p>
+      <w:pPr>
+        <w:jc w:val="both"/>
+      </w:pPr>
     </w:p>
     <w:p>
       <w:pPr>
@@ -1472,7 +1535,6 @@
           <w:noProof/>
           <w:lang w:val="en-US"/>
         </w:rPr>
-        <w:lastRenderedPageBreak/>
         <w:drawing>
           <wp:inline distT="0" distB="0" distL="0" distR="0" wp14:anchorId="2CA2CF81" wp14:editId="6021F7F0">
             <wp:extent cx="5759150" cy="1752146"/>
@@ -1531,11 +1593,139 @@
       <w:r>
         <w:t>Slika BWT1</w:t>
       </w:r>
+      <w:r>
+        <w:t xml:space="preserve"> </w:t>
+      </w:r>
+    </w:p>
+    <w:p/>
+    <w:p>
+      <w:pPr>
+        <w:jc w:val="both"/>
+        <w:rPr>
+          <w:u w:val="single"/>
+        </w:rPr>
+      </w:pPr>
+      <w:r>
+        <w:rPr>
+          <w:u w:val="single"/>
+        </w:rPr>
+        <w:t>Rekonstrukcija originalnog teksta iz BWT transformacije</w:t>
+      </w:r>
+    </w:p>
+    <w:p>
+      <w:pPr>
+        <w:jc w:val="both"/>
+      </w:pPr>
+      <w:r>
+        <w:t>Matrica dobivena u 3. koraku algoritma poslužiti će za rekonstrukciju originalnog tekst</w:t>
+      </w:r>
+      <w:r>
+        <w:t>a</w:t>
+      </w:r>
+      <w:r>
+        <w:t xml:space="preserve"> iz dane BWT transformacije. Naime, ta matrica ima svojstvo da u svakom njenom retku, zadnji znak prethodi prvom znaku u istom retku matrice u originalnom tekstu.</w:t>
+      </w:r>
+      <w:r>
+        <w:t xml:space="preserve"> To znači, da je za rekonstrukciju izvornog teksta dovoljan samo prvi i zadnji stupac te matrice. Budući da je poznatno da tu matricu čine sve permutacije ulaznog niza i to sortiranog, jednostavno se može rekonstruirati prvi stupac - jednostavno se uzmu i sortiraju svi znakovi danog transformiranog niza.</w:t>
+      </w:r>
+      <w:r>
+        <w:t xml:space="preserve"> Budući da znamo da je posljednji znak u nizu znak $, </w:t>
+      </w:r>
+      <w:r>
+        <w:t>lako je</w:t>
+      </w:r>
+      <w:r>
+        <w:t xml:space="preserve"> iz prvog i zadnjeg stupca matrice rekonstruirati originalni niz. </w:t>
+      </w:r>
+      <w:r>
+        <w:t xml:space="preserve">Na slici BWT2 prikazan je postupak </w:t>
+      </w:r>
+      <w:r>
+        <w:t>rekonstrukcije originalnog niza (sivi brojevi na desnoj strani označavaju broj koraka).</w:t>
+      </w:r>
       <w:bookmarkStart w:id="0" w:name="_GoBack"/>
       <w:bookmarkEnd w:id="0"/>
     </w:p>
     <w:p>
       <w:pPr>
+        <w:keepNext/>
+        <w:ind w:firstLine="2694"/>
+        <w:jc w:val="both"/>
+      </w:pPr>
+      <w:r>
+        <w:rPr>
+          <w:noProof/>
+          <w:lang w:val="en-US"/>
+        </w:rPr>
+        <w:drawing>
+          <wp:inline distT="0" distB="0" distL="0" distR="0" wp14:anchorId="3681D89F" wp14:editId="5A535477">
+            <wp:extent cx="2334117" cy="1877060"/>
+            <wp:effectExtent l="0" t="0" r="0" b="0"/>
+            <wp:docPr id="6" name="Picture 6"/>
+            <wp:cNvGraphicFramePr>
+              <a:graphicFrameLocks xmlns:a="http://schemas.openxmlformats.org/drawingml/2006/main" noChangeAspect="1"/>
+            </wp:cNvGraphicFramePr>
+            <a:graphic xmlns:a="http://schemas.openxmlformats.org/drawingml/2006/main">
+              <a:graphicData uri="http://schemas.openxmlformats.org/drawingml/2006/picture">
+                <pic:pic xmlns:pic="http://schemas.openxmlformats.org/drawingml/2006/picture">
+                  <pic:nvPicPr>
+                    <pic:cNvPr id="0" name="reverseBWT.pdf"/>
+                    <pic:cNvPicPr/>
+                  </pic:nvPicPr>
+                  <pic:blipFill rotWithShape="1">
+                    <a:blip r:embed="rId13">
+                      <a:extLst>
+                        <a:ext uri="{28A0092B-C50C-407E-A947-70E740481C1C}">
+                          <a14:useLocalDpi xmlns:a14="http://schemas.microsoft.com/office/drawing/2010/main" val="0"/>
+                        </a:ext>
+                      </a:extLst>
+                    </a:blip>
+                    <a:srcRect l="10636" r="48821" b="76959"/>
+                    <a:stretch/>
+                  </pic:blipFill>
+                  <pic:spPr bwMode="auto">
+                    <a:xfrm>
+                      <a:off x="0" y="0"/>
+                      <a:ext cx="2335578" cy="1878235"/>
+                    </a:xfrm>
+                    <a:prstGeom prst="rect">
+                      <a:avLst/>
+                    </a:prstGeom>
+                    <a:ln>
+                      <a:noFill/>
+                    </a:ln>
+                    <a:extLst>
+                      <a:ext uri="{53640926-AAD7-44d8-BBD7-CCE9431645EC}">
+                        <a14:shadowObscured xmlns:a14="http://schemas.microsoft.com/office/drawing/2010/main"/>
+                      </a:ext>
+                    </a:extLst>
+                  </pic:spPr>
+                </pic:pic>
+              </a:graphicData>
+            </a:graphic>
+          </wp:inline>
+        </w:drawing>
+      </w:r>
+    </w:p>
+    <w:p>
+      <w:pPr>
+        <w:pStyle w:val="Caption"/>
+        <w:jc w:val="center"/>
+      </w:pPr>
+      <w:r>
+        <w:t>Slika BWT2 postupak rekonstrukcije originalnog niza</w:t>
+      </w:r>
+    </w:p>
+    <w:p>
+      <w:pPr>
+        <w:jc w:val="both"/>
+        <w:rPr>
+          <w:u w:val="single"/>
+        </w:rPr>
+      </w:pPr>
+    </w:p>
+    <w:p>
+      <w:pPr>
         <w:jc w:val="both"/>
         <w:rPr>
           <w:b/>
@@ -1582,7 +1772,11 @@
         <w:t>FM indeks je samostojeći indeks koji su 2000. godine u svom radu opisali i objavili Ferragina i Manzini. Općenito indeks je podatkovna struktura koja omogućuje učinkovito d</w:t>
       </w:r>
       <w:r>
-        <w:t>ohvaćanje podataka. Samostojeći indeks (</w:t>
+        <w:t xml:space="preserve">ohvaćanje </w:t>
+      </w:r>
+      <w:r>
+        <w:lastRenderedPageBreak/>
+        <w:t>podataka. Samostojeći indeks (</w:t>
       </w:r>
       <w:r>
         <w:rPr>
@@ -1810,11 +2004,7 @@
         <w:t>Za provođenje algoritma potrebne su funkcije C(c) i Occ(c,i). C(c) daje broj znakova u (originalnom) tekstu koji su abecedno prije znaka c uključujući i ponavljanje pojedinih znakova. Occ(c,i) daje broj pojavljivanja znaka c u B[1,i], i=1...|S|, gdje je S originalni tekst, B niz dobiven transformacijama originalnog teksta, a znak c je bilokoji znak iz abecede originalnog teksta.</w:t>
       </w:r>
       <w:r>
-        <w:t xml:space="preserve"> Pokazano je [neka referenca] da brzina izvođenja funkcije Occ(c,i) određuje brzinu izvođenja cijelog algoritma pretraživanja unatrag. U originalnoj implementaciji funkcija Occ(c,i) se računa korištenjem transformiranog (sažetog) originalnog </w:t>
-      </w:r>
-      <w:r>
-        <w:lastRenderedPageBreak/>
-        <w:t xml:space="preserve">teksta te nekoliko dodatnih pomoćnih struktura. </w:t>
+        <w:t xml:space="preserve"> Pokazano je [neka referenca] da brzina izvođenja funkcije Occ(c,i) određuje brzinu izvođenja cijelog algoritma pretraživanja unatrag. U originalnoj implementaciji funkcija Occ(c,i) se računa korištenjem transformiranog (sažetog) originalnog teksta te nekoliko dodatnih pomoćnih struktura. </w:t>
       </w:r>
       <w:r>
         <w:rPr>
@@ -2027,6 +2217,7 @@
                 <w:sz w:val="20"/>
                 <w:szCs w:val="20"/>
               </w:rPr>
+              <w:lastRenderedPageBreak/>
               <w:t>C(c)</w:t>
             </w:r>
           </w:p>
@@ -3076,6 +3267,23 @@
       <w:szCs w:val="18"/>
     </w:rPr>
   </w:style>
+  <w:style w:type="character" w:customStyle="1" w:styleId="apple-converted-space">
+    <w:name w:val="apple-converted-space"/>
+    <w:basedOn w:val="DefaultParagraphFont"/>
+    <w:rsid w:val="00A327E3"/>
+  </w:style>
+  <w:style w:type="character" w:styleId="Hyperlink">
+    <w:name w:val="Hyperlink"/>
+    <w:basedOn w:val="DefaultParagraphFont"/>
+    <w:uiPriority w:val="99"/>
+    <w:semiHidden/>
+    <w:unhideWhenUsed/>
+    <w:rsid w:val="00A327E3"/>
+    <w:rPr>
+      <w:color w:val="0000FF"/>
+      <w:u w:val="single"/>
+    </w:rPr>
+  </w:style>
 </w:styles>
 </file>
 
@@ -3396,6 +3604,23 @@
       <w:szCs w:val="18"/>
     </w:rPr>
   </w:style>
+  <w:style w:type="character" w:customStyle="1" w:styleId="apple-converted-space">
+    <w:name w:val="apple-converted-space"/>
+    <w:basedOn w:val="DefaultParagraphFont"/>
+    <w:rsid w:val="00A327E3"/>
+  </w:style>
+  <w:style w:type="character" w:styleId="Hyperlink">
+    <w:name w:val="Hyperlink"/>
+    <w:basedOn w:val="DefaultParagraphFont"/>
+    <w:uiPriority w:val="99"/>
+    <w:semiHidden/>
+    <w:unhideWhenUsed/>
+    <w:rsid w:val="00A327E3"/>
+    <w:rPr>
+      <w:color w:val="0000FF"/>
+      <w:u w:val="single"/>
+    </w:rPr>
+  </w:style>
 </w:styles>
 </file>
 

</xml_diff>